<commit_message>
Comment on final version
</commit_message>
<xml_diff>
--- a/utkast slutversion.thoss.anna.docx
+++ b/utkast slutversion.thoss.anna.docx
@@ -1812,13 +1812,29 @@
         </w:rPr>
         <w:t xml:space="preserve"> </w:t>
       </w:r>
+      <w:commentRangeStart w:id="0"/>
       <w:r>
         <w:rPr>
           <w:rStyle w:val="xl-qi-tpoutput-text"/>
           <w:sz w:val="22"/>
           <w:szCs w:val="22"/>
         </w:rPr>
-        <w:t xml:space="preserve">Den selektiva granskningen av patienters dödlighet och sjuklighetsfall används för att förbättra kvaliteten på vården genom att identifiera möjligheter till förbättring (OFI). </w:t>
+        <w:t xml:space="preserve">Den selektiva granskningen av patienters dödlighet och sjuklighetsfall </w:t>
+      </w:r>
+      <w:commentRangeEnd w:id="0"/>
+      <w:r>
+        <w:rPr>
+          <w:rStyle w:val="CommentReference"/>
+        </w:rPr>
+        <w:commentReference w:id="0"/>
+      </w:r>
+      <w:r>
+        <w:rPr>
+          <w:rStyle w:val="xl-qi-tpoutput-text"/>
+          <w:sz w:val="22"/>
+          <w:szCs w:val="22"/>
+        </w:rPr>
+        <w:t xml:space="preserve">används för att förbättra kvaliteten på vården genom att identifiera möjligheter till förbättring (OFI). </w:t>
       </w:r>
       <w:r>
         <w:rPr>
@@ -1840,6 +1856,7 @@
         </w:rPr>
         <w:t xml:space="preserve"> </w:t>
       </w:r>
+      <w:commentRangeStart w:id="1"/>
       <w:r>
         <w:rPr>
           <w:rStyle w:val="xl-qi-tpoutput-text"/>
@@ -1881,6 +1898,13 @@
           <w:szCs w:val="22"/>
         </w:rPr>
         <w:t xml:space="preserve"> förutsägelse av OFI i olika kliniska traumakohorter. </w:t>
+      </w:r>
+      <w:commentRangeEnd w:id="1"/>
+      <w:r>
+        <w:rPr>
+          <w:rStyle w:val="CommentReference"/>
+        </w:rPr>
+        <w:commentReference w:id="1"/>
       </w:r>
       <w:r>
         <w:rPr>
@@ -2393,15 +2417,16 @@
           <w:szCs w:val="22"/>
           <w:lang w:val="en-US"/>
         </w:rPr>
-        <w:t xml:space="preserve"> In this study we aim to address the knowledge gap in machine learning models prediction of OFI </w:t>
-      </w:r>
+        <w:t xml:space="preserve"> </w:t>
+      </w:r>
+      <w:commentRangeStart w:id="2"/>
       <w:r>
         <w:rPr>
           <w:sz w:val="22"/>
           <w:szCs w:val="22"/>
           <w:lang w:val="en-US"/>
         </w:rPr>
-        <w:t>in</w:t>
+        <w:t xml:space="preserve">In this study we aim to address the knowledge gap in machine learning models prediction of OFI </w:t>
       </w:r>
       <w:r>
         <w:rPr>
@@ -2409,7 +2434,7 @@
           <w:szCs w:val="22"/>
           <w:lang w:val="en-US"/>
         </w:rPr>
-        <w:t xml:space="preserve"> different clinical trauma cohorts.</w:t>
+        <w:t>in</w:t>
       </w:r>
       <w:r>
         <w:rPr>
@@ -2417,7 +2442,22 @@
           <w:szCs w:val="22"/>
           <w:lang w:val="en-US"/>
         </w:rPr>
+        <w:t xml:space="preserve"> different clinical trauma cohorts.</w:t>
+      </w:r>
+      <w:r>
+        <w:rPr>
+          <w:sz w:val="22"/>
+          <w:szCs w:val="22"/>
+          <w:lang w:val="en-US"/>
+        </w:rPr>
         <w:t xml:space="preserve"> </w:t>
+      </w:r>
+      <w:commentRangeEnd w:id="2"/>
+      <w:r>
+        <w:rPr>
+          <w:rStyle w:val="CommentReference"/>
+        </w:rPr>
+        <w:commentReference w:id="2"/>
       </w:r>
       <w:r>
         <w:rPr>
@@ -2485,7 +2525,43 @@
           <w:szCs w:val="22"/>
           <w:lang w:val="en-US"/>
         </w:rPr>
-        <w:t xml:space="preserve"> operating curve (AUC). An ANOVA test was conducted to compare difference across cohorts. </w:t>
+        <w:t xml:space="preserve"> operating curve (AUC). An ANOVA test was conducted to compare</w:t>
+      </w:r>
+      <w:ins w:id="3" w:author="Martin Gerdin Wärnberg" w:date="2024-01-08T15:50:00Z">
+        <w:r>
+          <w:rPr>
+            <w:sz w:val="22"/>
+            <w:szCs w:val="22"/>
+            <w:lang w:val="en-US"/>
+          </w:rPr>
+          <w:t xml:space="preserve"> the</w:t>
+        </w:r>
+      </w:ins>
+      <w:r>
+        <w:rPr>
+          <w:sz w:val="22"/>
+          <w:szCs w:val="22"/>
+          <w:lang w:val="en-US"/>
+        </w:rPr>
+        <w:t xml:space="preserve"> difference </w:t>
+      </w:r>
+      <w:ins w:id="4" w:author="Martin Gerdin Wärnberg" w:date="2024-01-08T15:50:00Z">
+        <w:r>
+          <w:rPr>
+            <w:sz w:val="22"/>
+            <w:szCs w:val="22"/>
+            <w:lang w:val="en-US"/>
+          </w:rPr>
+          <w:t xml:space="preserve">in model performance </w:t>
+        </w:r>
+      </w:ins>
+      <w:r>
+        <w:rPr>
+          <w:sz w:val="22"/>
+          <w:szCs w:val="22"/>
+          <w:lang w:val="en-US"/>
+        </w:rPr>
+        <w:t xml:space="preserve">across cohorts. </w:t>
       </w:r>
       <w:r>
         <w:rPr>
@@ -2603,7 +2679,53 @@
           <w:szCs w:val="22"/>
           <w:lang w:val="en-US"/>
         </w:rPr>
-        <w:t>machine learning model show</w:t>
+        <w:t xml:space="preserve">machine learning model </w:t>
+      </w:r>
+      <w:ins w:id="5" w:author="Martin Gerdin Wärnberg" w:date="2024-01-08T15:50:00Z">
+        <w:r>
+          <w:rPr>
+            <w:sz w:val="22"/>
+            <w:szCs w:val="22"/>
+            <w:lang w:val="en-US"/>
+          </w:rPr>
+          <w:t xml:space="preserve">based on </w:t>
+        </w:r>
+        <w:proofErr w:type="spellStart"/>
+        <w:r>
+          <w:rPr>
+            <w:sz w:val="22"/>
+            <w:szCs w:val="22"/>
+            <w:lang w:val="en-US"/>
+          </w:rPr>
+          <w:t>XGB</w:t>
+        </w:r>
+      </w:ins>
+      <w:ins w:id="6" w:author="Martin Gerdin Wärnberg" w:date="2024-01-08T15:51:00Z">
+        <w:r>
+          <w:rPr>
+            <w:sz w:val="22"/>
+            <w:szCs w:val="22"/>
+            <w:lang w:val="en-US"/>
+          </w:rPr>
+          <w:t>oost</w:t>
+        </w:r>
+        <w:proofErr w:type="spellEnd"/>
+        <w:r>
+          <w:rPr>
+            <w:sz w:val="22"/>
+            <w:szCs w:val="22"/>
+            <w:lang w:val="en-US"/>
+          </w:rPr>
+          <w:t xml:space="preserve"> </w:t>
+        </w:r>
+      </w:ins>
+      <w:r>
+        <w:rPr>
+          <w:sz w:val="22"/>
+          <w:szCs w:val="22"/>
+          <w:lang w:val="en-US"/>
+        </w:rPr>
+        <w:t>show</w:t>
       </w:r>
       <w:r>
         <w:rPr>
@@ -2731,7 +2853,7 @@
           <w:lang w:val="en-US"/>
         </w:rPr>
         <w:sectPr>
-          <w:footerReference w:type="default" r:id="rId11"/>
+          <w:footerReference w:type="default" r:id="rId15"/>
           <w:pgSz w:w="11907" w:h="16840" w:code="9"/>
           <w:pgMar w:top="1418" w:right="1418" w:bottom="1418" w:left="1418" w:header="709" w:footer="709" w:gutter="0"/>
           <w:pgNumType w:start="0"/>
@@ -2748,7 +2870,7 @@
           <w:lang w:val="en-US"/>
         </w:rPr>
       </w:pPr>
-      <w:bookmarkStart w:id="0" w:name="introduction"/>
+      <w:bookmarkStart w:id="7" w:name="introduction"/>
       <w:r>
         <w:rPr>
           <w:lang w:val="en-US"/>
@@ -2763,7 +2885,15 @@
         <w:spacing w:line="360" w:lineRule="auto"/>
       </w:pPr>
       <w:r>
-        <w:t xml:space="preserve">Trauma, defined as the clinical entity composed of the combination of physical injury and the body’s associated responses (1) is a significant public health concern worldwide. It accounts for a substantial portion of morbidity and mortality rates, being the cause of 4.3 million fatalities each year (2). It is the leading cause of death for people aged 18-39 (3). </w:t>
+        <w:t>Trauma, defined as the clinical entity composed of the combination of physical injury and the body’s associated responses (1)</w:t>
+      </w:r>
+      <w:ins w:id="8" w:author="Martin Gerdin Wärnberg" w:date="2024-01-08T14:49:00Z">
+        <w:r>
+          <w:t>,</w:t>
+        </w:r>
+      </w:ins>
+      <w:r>
+        <w:t xml:space="preserve"> is a significant public health concern worldwide. It accounts for a substantial portion of morbidity and mortality rates, being the cause of 4.3 million fatalities each year (2). It is the leading cause of death for people aged 18-39 (3). </w:t>
       </w:r>
       <w:r>
         <w:t>C</w:t>
@@ -2797,7 +2927,7 @@
           <w:lang w:val="en-US"/>
         </w:rPr>
       </w:pPr>
-      <w:bookmarkStart w:id="1" w:name="opportunities-for-improvement"/>
+      <w:bookmarkStart w:id="9" w:name="opportunities-for-improvement"/>
       <w:r>
         <w:rPr>
           <w:b/>
@@ -2862,8 +2992,8 @@
           <w:lang w:val="en-US"/>
         </w:rPr>
       </w:pPr>
-      <w:bookmarkStart w:id="2" w:name="artificial-intelligence"/>
-      <w:bookmarkEnd w:id="1"/>
+      <w:bookmarkStart w:id="10" w:name="artificial-intelligence"/>
+      <w:bookmarkEnd w:id="9"/>
       <w:r>
         <w:rPr>
           <w:b/>
@@ -2995,8 +3125,8 @@
           <w:lang w:val="en-US"/>
         </w:rPr>
       </w:pPr>
-      <w:bookmarkStart w:id="3" w:name="ai-in-trauma-care"/>
-      <w:bookmarkEnd w:id="2"/>
+      <w:bookmarkStart w:id="11" w:name="ai-in-trauma-care"/>
+      <w:bookmarkEnd w:id="10"/>
       <w:r>
         <w:rPr>
           <w:b/>
@@ -3183,8 +3313,8 @@
           <w:lang w:val="en-US"/>
         </w:rPr>
       </w:pPr>
-      <w:bookmarkStart w:id="4" w:name="trauma-care-in-different-patient-cohorts"/>
-      <w:bookmarkEnd w:id="3"/>
+      <w:bookmarkStart w:id="12" w:name="trauma-care-in-different-patient-cohorts"/>
+      <w:bookmarkEnd w:id="11"/>
       <w:r>
         <w:rPr>
           <w:b/>
@@ -3203,9 +3333,9 @@
         <w:pStyle w:val="FirstParagraph"/>
         <w:spacing w:line="360" w:lineRule="auto"/>
       </w:pPr>
-      <w:bookmarkStart w:id="5" w:name="aim"/>
-      <w:bookmarkEnd w:id="0"/>
-      <w:bookmarkEnd w:id="4"/>
+      <w:bookmarkStart w:id="13" w:name="aim"/>
+      <w:bookmarkEnd w:id="7"/>
+      <w:bookmarkEnd w:id="12"/>
       <w:r>
         <w:t>Trauma is a wide field with a heterogeneous patient population as well as encompassing an array of different injuries and responding mechanisms of the body to preserve homoeostasis (21). Trauma cases can be divided into cohorts in different ways, depending on mechanism of injury, damage to the nervous system or response of the body. Not only does the presentation of these patients wary, but management differs both due to severity of injury, as well as type of injury (22). Thus, clinical judgement is an important component in treatment. As previous studies have not only found that judgement errors are common in OFI, but that the time frame between arrival at the emergency room and diagnostic tests such as CT or corrective procedures like surgery is longer in more critically ill patients (23), the importance to not discriminate against a cohort in a machine learning model is vital in finding OFI for quality improvement across the board. If models are to be implemented in the clinical context in the future, it is important to establish that they perform well across different trauma cohorts.</w:t>
       </w:r>
@@ -3217,11 +3347,22 @@
           <w:lang w:val="en-US"/>
         </w:rPr>
       </w:pPr>
+      <w:commentRangeStart w:id="14"/>
       <w:r>
         <w:rPr>
           <w:lang w:val="en-US"/>
         </w:rPr>
         <w:t>Aim</w:t>
+      </w:r>
+      <w:commentRangeEnd w:id="14"/>
+      <w:r>
+        <w:rPr>
+          <w:rStyle w:val="CommentReference"/>
+          <w:rFonts w:eastAsiaTheme="minorHAnsi" w:cs="Times New Roman"/>
+          <w:b w:val="0"/>
+          <w:bCs w:val="0"/>
+        </w:rPr>
+        <w:commentReference w:id="14"/>
       </w:r>
     </w:p>
     <w:p>
@@ -3240,15 +3381,15 @@
           <w:lang w:val="en-US"/>
         </w:rPr>
       </w:pPr>
-      <w:bookmarkStart w:id="6" w:name="methods"/>
-      <w:bookmarkEnd w:id="5"/>
+      <w:bookmarkStart w:id="15" w:name="methods"/>
+      <w:bookmarkEnd w:id="13"/>
       <w:r>
         <w:rPr>
           <w:lang w:val="en-US"/>
         </w:rPr>
         <w:t>Methods</w:t>
       </w:r>
-      <w:bookmarkStart w:id="7" w:name="source-of-data"/>
+      <w:bookmarkStart w:id="16" w:name="source-of-data"/>
     </w:p>
     <w:p>
       <w:pPr>
@@ -3315,8 +3456,8 @@
           <w:lang w:val="en-US"/>
         </w:rPr>
       </w:pPr>
-      <w:bookmarkStart w:id="8" w:name="participants"/>
-      <w:bookmarkEnd w:id="7"/>
+      <w:bookmarkStart w:id="17" w:name="participants"/>
+      <w:bookmarkEnd w:id="16"/>
       <w:r>
         <w:rPr>
           <w:b/>
@@ -3342,7 +3483,15 @@
         <w:t>center</w:t>
       </w:r>
       <w:r>
-        <w:t xml:space="preserve"> and manages approximately 1,500 acute trauma patients each year (9,24). The trauma registry </w:t>
+        <w:t xml:space="preserve"> and manages approximately 1,500 acute trauma patients each year (9,</w:t>
+      </w:r>
+      <w:ins w:id="18" w:author="Martin Gerdin Wärnberg" w:date="2024-01-08T15:34:00Z">
+        <w:r>
+          <w:t xml:space="preserve"> </w:t>
+        </w:r>
+      </w:ins>
+      <w:r>
+        <w:t xml:space="preserve">24). The trauma registry </w:t>
       </w:r>
       <w:r>
         <w:lastRenderedPageBreak/>
@@ -3379,8 +3528,8 @@
           <w:lang w:val="en-US"/>
         </w:rPr>
       </w:pPr>
-      <w:bookmarkStart w:id="9" w:name="outcome"/>
-      <w:bookmarkEnd w:id="8"/>
+      <w:bookmarkStart w:id="19" w:name="outcome"/>
+      <w:bookmarkEnd w:id="17"/>
       <w:r>
         <w:rPr>
           <w:b/>
@@ -3515,8 +3664,8 @@
           <w:lang w:val="en-US"/>
         </w:rPr>
       </w:pPr>
-      <w:bookmarkStart w:id="10" w:name="predictors"/>
-      <w:bookmarkEnd w:id="9"/>
+      <w:bookmarkStart w:id="20" w:name="predictors"/>
+      <w:bookmarkEnd w:id="19"/>
     </w:p>
     <w:p>
       <w:pPr>
@@ -3561,10 +3710,7 @@
         <w:t xml:space="preserve"> template</w:t>
       </w:r>
       <w:r>
-        <w:t xml:space="preserve"> </w:t>
-      </w:r>
-      <w:r>
-        <w:t>(Uniform Reporting of Data following Major Trauma)</w:t>
+        <w:t xml:space="preserve"> (Uniform Reporting of Data following Major Trauma)</w:t>
       </w:r>
       <w:r>
         <w:t xml:space="preserve">. </w:t>
@@ -3645,7 +3791,20 @@
         <w:spacing w:line="360" w:lineRule="auto"/>
       </w:pPr>
       <w:r>
-        <w:t>Our variables include information spanning the pre-hospital, initial care, and subsequent in-hospital phases</w:t>
+        <w:t xml:space="preserve">Our </w:t>
+      </w:r>
+      <w:del w:id="21" w:author="Martin Gerdin Wärnberg" w:date="2024-01-08T15:36:00Z">
+        <w:r>
+          <w:delText xml:space="preserve">variables </w:delText>
+        </w:r>
+      </w:del>
+      <w:ins w:id="22" w:author="Martin Gerdin Wärnberg" w:date="2024-01-08T15:36:00Z">
+        <w:r>
+          <w:t xml:space="preserve">predictors </w:t>
+        </w:r>
+      </w:ins>
+      <w:r>
+        <w:t>include information spanning the pre-hospital, initial care, and subsequent in-hospital phases</w:t>
       </w:r>
       <w:r>
         <w:t xml:space="preserve">. This </w:t>
@@ -3679,8 +3838,8 @@
           <w:lang w:val="en-US"/>
         </w:rPr>
       </w:pPr>
-      <w:bookmarkStart w:id="11" w:name="sample-size"/>
-      <w:bookmarkEnd w:id="10"/>
+      <w:bookmarkStart w:id="23" w:name="sample-size"/>
+      <w:bookmarkEnd w:id="20"/>
       <w:r>
         <w:rPr>
           <w:b/>
@@ -3710,8 +3869,8 @@
           <w:lang w:val="en-US"/>
         </w:rPr>
       </w:pPr>
-      <w:bookmarkStart w:id="12" w:name="cohorts"/>
-      <w:bookmarkEnd w:id="11"/>
+      <w:bookmarkStart w:id="24" w:name="cohorts"/>
+      <w:bookmarkEnd w:id="23"/>
     </w:p>
     <w:p>
       <w:pPr>
@@ -3830,8 +3989,21 @@
         <w:t>was</w:t>
       </w:r>
       <w:r>
-        <w:t xml:space="preserve"> assessed in the following cohorts</w:t>
-      </w:r>
+        <w:t xml:space="preserve"> assessed in the </w:t>
+      </w:r>
+      <w:del w:id="25" w:author="Martin Gerdin Wärnberg" w:date="2024-01-08T15:36:00Z">
+        <w:r>
+          <w:delText xml:space="preserve">following </w:delText>
+        </w:r>
+      </w:del>
+      <w:r>
+        <w:t>cohorts</w:t>
+      </w:r>
+      <w:ins w:id="26" w:author="Martin Gerdin Wärnberg" w:date="2024-01-08T15:36:00Z">
+        <w:r>
+          <w:t xml:space="preserve"> described in Table 1</w:t>
+        </w:r>
+      </w:ins>
       <w:r>
         <w:t xml:space="preserve"> </w:t>
       </w:r>
@@ -4304,13 +4476,28 @@
           <w:lang w:val="en-US"/>
         </w:rPr>
       </w:pPr>
-      <w:bookmarkStart w:id="13" w:name="statistical-analysis"/>
-      <w:bookmarkEnd w:id="12"/>
+      <w:bookmarkStart w:id="27" w:name="statistical-analysis"/>
+      <w:bookmarkEnd w:id="24"/>
+      <w:commentRangeStart w:id="28"/>
       <w:r>
         <w:rPr>
           <w:lang w:val="en-US"/>
         </w:rPr>
-        <w:t xml:space="preserve">Table 1 </w:t>
+        <w:t xml:space="preserve">Table </w:t>
+      </w:r>
+      <w:commentRangeEnd w:id="28"/>
+      <w:r>
+        <w:rPr>
+          <w:rStyle w:val="CommentReference"/>
+          <w:i w:val="0"/>
+        </w:rPr>
+        <w:commentReference w:id="28"/>
+      </w:r>
+      <w:r>
+        <w:rPr>
+          <w:lang w:val="en-US"/>
+        </w:rPr>
+        <w:t xml:space="preserve">1 </w:t>
       </w:r>
       <w:r>
         <w:rPr>
@@ -4390,8 +4577,8 @@
           <w:lang w:val="en-US"/>
         </w:rPr>
       </w:pPr>
-      <w:bookmarkStart w:id="14" w:name="ethical-considerations"/>
-      <w:bookmarkEnd w:id="13"/>
+      <w:bookmarkStart w:id="29" w:name="ethical-considerations"/>
+      <w:bookmarkEnd w:id="27"/>
       <w:r>
         <w:rPr>
           <w:b/>
@@ -4539,9 +4726,9 @@
           <w:lang w:val="en-US"/>
         </w:rPr>
       </w:pPr>
-      <w:bookmarkStart w:id="15" w:name="results"/>
-      <w:bookmarkEnd w:id="6"/>
-      <w:bookmarkEnd w:id="14"/>
+      <w:bookmarkStart w:id="30" w:name="results"/>
+      <w:bookmarkEnd w:id="15"/>
+      <w:bookmarkEnd w:id="29"/>
       <w:r>
         <w:rPr>
           <w:lang w:val="en-US"/>
@@ -4562,7 +4749,7 @@
           <w:lang w:val="en-US"/>
         </w:rPr>
       </w:pPr>
-      <w:bookmarkStart w:id="16" w:name="participants-1"/>
+      <w:bookmarkStart w:id="31" w:name="participants-1"/>
       <w:r>
         <w:rPr>
           <w:b/>
@@ -4671,7 +4858,20 @@
         <w:spacing w:line="360" w:lineRule="auto"/>
       </w:pPr>
       <w:r>
-        <w:t xml:space="preserve">The biggest cohort in the study was “other cohort” with 6707 (81%) of patients, followed by “blunt multisystem without TBI” at 9% (n=708). These were also the cohorts with the most OFI, making up 64% (n=329) and 23% (n=116) respectively. See table </w:t>
+        <w:t xml:space="preserve">The biggest cohort in the study was “other cohort” with 6707 (81%) of patients, followed by “blunt multisystem without TBI” at 9% (n=708). These were also the cohorts with the most OFI, making up 64% (n=329) and 23% (n=116) respectively. See </w:t>
+      </w:r>
+      <w:ins w:id="32" w:author="Martin Gerdin Wärnberg" w:date="2024-01-08T15:38:00Z">
+        <w:r>
+          <w:t>T</w:t>
+        </w:r>
+      </w:ins>
+      <w:del w:id="33" w:author="Martin Gerdin Wärnberg" w:date="2024-01-08T15:38:00Z">
+        <w:r>
+          <w:delText>t</w:delText>
+        </w:r>
+      </w:del>
+      <w:r>
+        <w:t xml:space="preserve">able </w:t>
       </w:r>
       <w:r>
         <w:t>2</w:t>
@@ -11433,8 +11633,8 @@
           <w:lang w:val="en-US"/>
         </w:rPr>
       </w:pPr>
-      <w:bookmarkStart w:id="17" w:name="main-result"/>
-      <w:bookmarkEnd w:id="16"/>
+      <w:bookmarkStart w:id="34" w:name="main-result"/>
+      <w:bookmarkEnd w:id="31"/>
     </w:p>
     <w:p>
       <w:pPr>
@@ -11486,13 +11686,29 @@
         <w:t>machine learning</w:t>
       </w:r>
       <w:r>
-        <w:t xml:space="preserve"> model performed best in the cohort of patients with isolated severe TBI, in which it had an AUC of 0.811 (0.807-0.814), followed by “Other cohort” (AUC 0.761 0.76-0.762). The model performed worst in the cohort of patients with blunt multisystem trauma with TBI (AUC 0.696, 0.692-0.701). Figure </w:t>
+        <w:t xml:space="preserve"> model performed best in the cohort of patients with isolated severe TBI, in which it had an AUC of 0.811 (0.807-0.814), followed by “Other cohort” (AUC 0.761 0.76-0.762). The model performed worst in the cohort of patients with blunt multisystem trauma with TBI (AUC 0.696, 0.692-0.701). </w:t>
+      </w:r>
+      <w:commentRangeStart w:id="35"/>
+      <w:r>
+        <w:t xml:space="preserve">Figure </w:t>
       </w:r>
       <w:r>
         <w:t>1</w:t>
       </w:r>
       <w:r>
-        <w:t xml:space="preserve"> shows details of the receiver operating curves. The P-value between the different cohorts was </w:t>
+        <w:t xml:space="preserve"> shows details of the receiver operating curves</w:t>
+      </w:r>
+      <w:commentRangeEnd w:id="35"/>
+      <w:r>
+        <w:rPr>
+          <w:rStyle w:val="CommentReference"/>
+          <w:rFonts w:ascii="Times New Roman" w:hAnsi="Times New Roman" w:cs="Times New Roman"/>
+          <w:lang w:val="sv-SE"/>
+        </w:rPr>
+        <w:commentReference w:id="35"/>
+      </w:r>
+      <w:r>
+        <w:t xml:space="preserve">. The P-value between the different cohorts was </w:t>
       </w:r>
       <w:r>
         <w:t>&lt; 0.001</w:t>
@@ -12466,7 +12682,7 @@
                     <pic:cNvPicPr/>
                   </pic:nvPicPr>
                   <pic:blipFill>
-                    <a:blip r:embed="rId12"/>
+                    <a:blip r:embed="rId16"/>
                     <a:stretch>
                       <a:fillRect/>
                     </a:stretch>
@@ -12524,6 +12740,37 @@
         </w:rPr>
         <w:t>.</w:t>
       </w:r>
+      <w:ins w:id="36" w:author="Martin Gerdin Wärnberg" w:date="2024-01-08T15:39:00Z">
+        <w:r>
+          <w:rPr>
+            <w:i/>
+            <w:iCs/>
+            <w:sz w:val="22"/>
+            <w:szCs w:val="22"/>
+          </w:rPr>
+          <w:t xml:space="preserve"> Receiver operating characteristics curves for the </w:t>
+        </w:r>
+        <w:proofErr w:type="spellStart"/>
+        <w:r>
+          <w:rPr>
+            <w:i/>
+            <w:iCs/>
+            <w:sz w:val="22"/>
+            <w:szCs w:val="22"/>
+          </w:rPr>
+          <w:t>XGBoost</w:t>
+        </w:r>
+        <w:proofErr w:type="spellEnd"/>
+        <w:r>
+          <w:rPr>
+            <w:i/>
+            <w:iCs/>
+            <w:sz w:val="22"/>
+            <w:szCs w:val="22"/>
+          </w:rPr>
+          <w:t xml:space="preserve"> model across clinical cohorts.</w:t>
+        </w:r>
+      </w:ins>
     </w:p>
     <w:p>
       <w:pPr>
@@ -12537,9 +12784,9 @@
           <w:lang w:val="en-US"/>
         </w:rPr>
       </w:pPr>
-      <w:bookmarkStart w:id="18" w:name="discussion"/>
-      <w:bookmarkEnd w:id="15"/>
-      <w:bookmarkEnd w:id="17"/>
+      <w:bookmarkStart w:id="37" w:name="discussion"/>
+      <w:bookmarkEnd w:id="30"/>
+      <w:bookmarkEnd w:id="34"/>
       <w:r>
         <w:rPr>
           <w:lang w:val="en-US"/>
@@ -12552,6 +12799,7 @@
         <w:pStyle w:val="FirstParagraph"/>
         <w:spacing w:line="360" w:lineRule="auto"/>
       </w:pPr>
+      <w:commentRangeStart w:id="38"/>
       <w:r>
         <w:t xml:space="preserve">The aim was </w:t>
       </w:r>
@@ -12575,14 +12823,54 @@
       <w:r>
         <w:t xml:space="preserve"> viability as a tool to aid clinicians in their effort to improve trauma care quality</w:t>
       </w:r>
-      <w:r>
-        <w:t>- S</w:t>
-      </w:r>
-      <w:r>
-        <w:t xml:space="preserve">pecifically </w:t>
-      </w:r>
-      <w:r>
-        <w:t xml:space="preserve">we wanted to find out </w:t>
+      <w:ins w:id="39" w:author="Martin Gerdin Wärnberg" w:date="2024-01-08T15:42:00Z">
+        <w:r>
+          <w:t>.</w:t>
+        </w:r>
+        <w:commentRangeEnd w:id="38"/>
+        <w:r>
+          <w:rPr>
+            <w:rStyle w:val="CommentReference"/>
+            <w:rFonts w:ascii="Times New Roman" w:hAnsi="Times New Roman" w:cs="Times New Roman"/>
+            <w:lang w:val="sv-SE"/>
+          </w:rPr>
+          <w:commentReference w:id="38"/>
+        </w:r>
+      </w:ins>
+      <w:del w:id="40" w:author="Martin Gerdin Wärnberg" w:date="2024-01-08T15:42:00Z">
+        <w:r>
+          <w:delText>-</w:delText>
+        </w:r>
+      </w:del>
+      <w:r>
+        <w:t xml:space="preserve"> S</w:t>
+      </w:r>
+      <w:r>
+        <w:t>pecifically</w:t>
+      </w:r>
+      <w:ins w:id="41" w:author="Martin Gerdin Wärnberg" w:date="2024-01-08T15:42:00Z">
+        <w:r>
+          <w:t>,</w:t>
+        </w:r>
+      </w:ins>
+      <w:r>
+        <w:t xml:space="preserve"> </w:t>
+      </w:r>
+      <w:r>
+        <w:t xml:space="preserve">we wanted to </w:t>
+      </w:r>
+      <w:del w:id="42" w:author="Martin Gerdin Wärnberg" w:date="2024-01-08T15:42:00Z">
+        <w:r>
+          <w:delText xml:space="preserve">find </w:delText>
+        </w:r>
+      </w:del>
+      <w:ins w:id="43" w:author="Martin Gerdin Wärnberg" w:date="2024-01-08T15:42:00Z">
+        <w:r>
+          <w:t xml:space="preserve">assess </w:t>
+        </w:r>
+      </w:ins>
+      <w:r>
+        <w:t xml:space="preserve">out </w:t>
       </w:r>
       <w:r>
         <w:t xml:space="preserve">how </w:t>
@@ -12597,7 +12885,23 @@
         <w:t xml:space="preserve"> of the model</w:t>
       </w:r>
       <w:r>
-        <w:t xml:space="preserve"> between the different cohorts, with “Blunt multisystem without TBI” performing the lowest, despite being the largest clearly defined trauma cohort in the study. The </w:t>
+        <w:t xml:space="preserve"> between the different cohorts, </w:t>
+      </w:r>
+      <w:commentRangeStart w:id="44"/>
+      <w:r>
+        <w:t>with “Blunt multisystem without TBI” performing the lowest</w:t>
+      </w:r>
+      <w:commentRangeEnd w:id="44"/>
+      <w:r>
+        <w:rPr>
+          <w:rStyle w:val="CommentReference"/>
+          <w:rFonts w:ascii="Times New Roman" w:hAnsi="Times New Roman" w:cs="Times New Roman"/>
+          <w:lang w:val="sv-SE"/>
+        </w:rPr>
+        <w:commentReference w:id="44"/>
+      </w:r>
+      <w:r>
+        <w:t xml:space="preserve">, despite being the largest clearly defined trauma cohort in the study. The </w:t>
       </w:r>
       <w:r>
         <w:t xml:space="preserve">overall </w:t>
@@ -12632,6 +12936,9 @@
       <w:pPr>
         <w:pStyle w:val="BodyText"/>
         <w:spacing w:line="360" w:lineRule="auto"/>
+        <w:rPr>
+          <w:del w:id="45" w:author="Martin Gerdin Wärnberg" w:date="2024-01-08T15:43:00Z"/>
+        </w:rPr>
       </w:pPr>
       <w:r>
         <w:t xml:space="preserve">A previous study on the same dataset has found that audit filters, with an AUC of 0.624, are outperformed by </w:t>
@@ -12685,19 +12992,13 @@
         <w:pStyle w:val="BodyText"/>
         <w:spacing w:line="360" w:lineRule="auto"/>
       </w:pPr>
-      <w:r>
-        <w:t>’</w:t>
-      </w:r>
-      <w:r>
-        <w:t xml:space="preserve"> </w:t>
-      </w:r>
-      <w:proofErr w:type="gramStart"/>
-      <w:r>
-        <w:t>inclination</w:t>
-      </w:r>
-      <w:proofErr w:type="gramEnd"/>
-      <w:r>
-        <w:t xml:space="preserve"> to perform well in prediction of traumatic brain injury, whereas outcomes linked to other trauma cohorts may be harder to predict.</w:t>
+      <w:del w:id="46" w:author="Martin Gerdin Wärnberg" w:date="2024-01-08T15:43:00Z">
+        <w:r>
+          <w:delText>’</w:delText>
+        </w:r>
+      </w:del>
+      <w:r>
+        <w:t xml:space="preserve"> inclination to perform well in prediction of traumatic brain injury, whereas outcomes linked to other trauma cohorts may be harder to predict.</w:t>
       </w:r>
     </w:p>
     <w:p>
@@ -12750,8 +13051,29 @@
         <w:pStyle w:val="FirstParagraph"/>
         <w:spacing w:line="360" w:lineRule="auto"/>
       </w:pPr>
-      <w:r>
-        <w:t>Perfect performance of the model was neither expected or the end goal. As previously stated, OFI is a heterogeneous outcome, and comparing a machine learning model to the current system of both quantitative screening and subsequent human reviews is in some ways unfair. The goal in developing a model to perform this analysis is its potential in aiding human efforts, to streamline the selection process for mortality and morbidity conferences. If implemented in a clinical context, it would be less resource intensive and could potentially be adjusted to new clinical patterns in the future that could be associated with OFI.</w:t>
+      <w:commentRangeStart w:id="47"/>
+      <w:r>
+        <w:t xml:space="preserve">Perfect performance of the model was neither expected </w:t>
+      </w:r>
+      <w:ins w:id="48" w:author="Martin Gerdin Wärnberg" w:date="2024-01-08T15:44:00Z">
+        <w:r>
+          <w:t>n</w:t>
+        </w:r>
+      </w:ins>
+      <w:r>
+        <w:t xml:space="preserve">or the end goal. </w:t>
+      </w:r>
+      <w:commentRangeEnd w:id="47"/>
+      <w:r>
+        <w:rPr>
+          <w:rStyle w:val="CommentReference"/>
+          <w:rFonts w:ascii="Times New Roman" w:hAnsi="Times New Roman" w:cs="Times New Roman"/>
+          <w:lang w:val="sv-SE"/>
+        </w:rPr>
+        <w:commentReference w:id="47"/>
+      </w:r>
+      <w:r>
+        <w:t>As previously stated, OFI is a heterogeneous outcome, and comparing a machine learning model to the current system of both quantitative screening and subsequent human reviews is in some ways unfair. The goal in developing a model to perform this analysis is its potential in aiding human efforts, to streamline the selection process for mortality and morbidity conferences. If implemented in a clinical context, it would be less resource intensive and could potentially be adjusted to new clinical patterns in the future that could be associated with OFI.</w:t>
       </w:r>
     </w:p>
     <w:p>
@@ -12763,7 +13085,20 @@
         <w:t>A</w:t>
       </w:r>
       <w:r>
-        <w:t xml:space="preserve">s it stands state of the art machine learning models have immense potential to aid in these types of selection processes. Time and costs are finite resources, and as such, there should always be the question of if they are adequately spent and if there is room for </w:t>
+        <w:t xml:space="preserve">s it stands state of the art machine learning models </w:t>
+      </w:r>
+      <w:del w:id="49" w:author="Martin Gerdin Wärnberg" w:date="2024-01-08T15:45:00Z">
+        <w:r>
+          <w:delText>have immense potential to</w:delText>
+        </w:r>
+      </w:del>
+      <w:ins w:id="50" w:author="Martin Gerdin Wärnberg" w:date="2024-01-08T15:45:00Z">
+        <w:r>
+          <w:t>may</w:t>
+        </w:r>
+      </w:ins>
+      <w:r>
+        <w:t xml:space="preserve"> aid in these types of selection processes. Time and costs are finite resources, and as such, there should always be the question of if they are adequately spent and if there is room for </w:t>
       </w:r>
       <w:proofErr w:type="spellStart"/>
       <w:r>
@@ -12779,13 +13114,9 @@
       </w:r>
       <w:proofErr w:type="spellEnd"/>
       <w:r>
-        <w:t xml:space="preserve"> the selection of possible OFI to be discussed is </w:t>
-      </w:r>
-      <w:r>
-        <w:lastRenderedPageBreak/>
-        <w:t>imperative. With the current selection process resources are spent on discussing cases without OFI as the outcome. To limit the time spent on such cases would be a win.</w:t>
-      </w:r>
-      <w:bookmarkStart w:id="19" w:name="limitations"/>
+        <w:t xml:space="preserve"> the selection of possible OFI to be discussed is imperative. With the current selection process resources are spent on discussing cases without OFI as the outcome. To limit the time spent on such cases would be a win.</w:t>
+      </w:r>
+      <w:bookmarkStart w:id="51" w:name="limitations"/>
     </w:p>
     <w:p>
       <w:pPr>
@@ -12800,6 +13131,7 @@
           <w:sz w:val="28"/>
           <w:szCs w:val="28"/>
         </w:rPr>
+        <w:lastRenderedPageBreak/>
         <w:t>Limitations</w:t>
       </w:r>
     </w:p>
@@ -12871,7 +13203,20 @@
         <w:spacing w:line="360" w:lineRule="auto"/>
       </w:pPr>
       <w:r>
-        <w:t xml:space="preserve">Secondly, our learner is dependent on the current selection process for OFI, as this makes out the training data and thus the groundwork for what is considered OFI in our dataset. </w:t>
+        <w:t xml:space="preserve">Secondly, our </w:t>
+      </w:r>
+      <w:del w:id="52" w:author="Martin Gerdin Wärnberg" w:date="2024-01-08T15:45:00Z">
+        <w:r>
+          <w:delText xml:space="preserve">learner </w:delText>
+        </w:r>
+      </w:del>
+      <w:ins w:id="53" w:author="Martin Gerdin Wärnberg" w:date="2024-01-08T15:45:00Z">
+        <w:r>
+          <w:t xml:space="preserve">model </w:t>
+        </w:r>
+      </w:ins>
+      <w:r>
+        <w:t xml:space="preserve">is dependent on the current selection process for OFI, as this makes out the training data and thus the groundwork for what is considered OFI in our dataset. </w:t>
       </w:r>
       <w:r>
         <w:t>Consequently</w:t>
@@ -12951,11 +13296,7 @@
         <w:t>circumvents this</w:t>
       </w:r>
       <w:r>
-        <w:t xml:space="preserve"> by the individual review followed by a mortality and morbidity conference. If the model approach to predicting OFI is to be implemented in clinical practice, some other form, either individual </w:t>
-      </w:r>
-      <w:r>
-        <w:lastRenderedPageBreak/>
-        <w:t>review or other form of identification would be needed to supplement the machine learning model to assure prediction</w:t>
+        <w:t xml:space="preserve"> by the individual review followed by a mortality and morbidity conference. If the model approach to predicting OFI is to be implemented in clinical practice, some other form, either individual review or other form of identification would be needed to supplement the machine learning model to assure prediction</w:t>
       </w:r>
       <w:r>
         <w:t xml:space="preserve"> of</w:t>
@@ -12970,6 +13311,7 @@
         <w:spacing w:line="360" w:lineRule="auto"/>
       </w:pPr>
       <w:r>
+        <w:lastRenderedPageBreak/>
         <w:t>Finally, given that the aim of identifying OFI at mortality and morbidity conferences is the correction of errors within the system of trauma care, with time and implementation of corrective actions, the scenarios and following this the parameters that predict OFI may change. Inherent to machine learning models is the potential for heavy bias</w:t>
       </w:r>
       <w:r>
@@ -12998,8 +13340,8 @@
           <w:lang w:val="en-US"/>
         </w:rPr>
       </w:pPr>
-      <w:bookmarkStart w:id="20" w:name="interpretation"/>
-      <w:bookmarkEnd w:id="19"/>
+      <w:bookmarkStart w:id="54" w:name="interpretation"/>
+      <w:bookmarkEnd w:id="51"/>
       <w:r>
         <w:rPr>
           <w:b/>
@@ -13113,14 +13455,14 @@
         <w:t xml:space="preserve">It is important to highlight that these findings are based on single a single center study, and as such only illustrates the situation in Stockholm. </w:t>
       </w:r>
       <w:r>
-        <w:t xml:space="preserve">Sweden is a high-income country and healthcare is tax funded. As such less importance is placed on socioeconomic status in the care provided. Stockholm is the only region in Sweden with a level 1 trauma center. This type of highly specialized care is not possible all over the country due many regions being sparsely populated. This has downstream implications for the level of care being available. Quality improvement in trauma care should therefore not only be </w:t>
+        <w:t xml:space="preserve">Sweden is a high-income country and healthcare is tax funded. As such less importance is placed on socioeconomic status in the care provided. Stockholm is the only region in Sweden with a level 1 trauma center. This type of highly specialized care is not possible all over the country due many regions being sparsely populated. This has downstream implications for the level of care being available. Quality improvement in trauma care should therefore not only be focused on correction of errors within one clinics context, but also look further to facilitate quality care being provided regardless of geography. </w:t>
+      </w:r>
+      <w:r>
+        <w:t xml:space="preserve">To establish a model that has validity in a wider context, further research would have to establish how the performance may differ in a </w:t>
       </w:r>
       <w:r>
         <w:lastRenderedPageBreak/>
-        <w:t xml:space="preserve">focused on correction of errors within one clinics context, but also look further to facilitate quality care being provided regardless of geography. </w:t>
-      </w:r>
-      <w:r>
-        <w:t>To establish a model that has validity in a wider context, further research would have to establish how the performance may differ in a different clinical context and take a wider set of data and circumstances into account.</w:t>
+        <w:t>different clinical context and take a wider set of data and circumstances into account.</w:t>
       </w:r>
       <w:r>
         <w:t xml:space="preserve"> This would be crucial if a model is to be used in a wider set of clinics both domestically as well as internationally. </w:t>
@@ -13132,10 +13474,7 @@
         <w:spacing w:line="360" w:lineRule="auto"/>
       </w:pPr>
       <w:r>
-        <w:t>Further, this study did not look at differences in demographics and possible outcomes linked to differences in aspects such as gender or age. M</w:t>
-      </w:r>
-      <w:r>
-        <w:t xml:space="preserve">en make up a disproportionally large group compared to women when it comes to trauma. Each year, almost twice as many men die due to traumatic injury when compared to women, with the distribution of different types of injury varying by demographic and region (29). Females have been shown to have a higher survival following trauma in higher income countries, whereas those in lower income countries show no difference compared to men. Differences in cell-mediated immune response following </w:t>
+        <w:t xml:space="preserve">Further, this study did not look at differences in demographics and possible outcomes linked to differences in aspects such as gender or age. Men make up a disproportionally large group compared to women when it comes to trauma. Each year, almost twice as many men die due to traumatic injury when compared to women, with the distribution of different types of injury varying by demographic and region (29). Females have been shown to have a higher survival following trauma in higher income countries, whereas those in lower income countries show no difference compared to men. Differences in cell-mediated immune response following </w:t>
       </w:r>
       <w:proofErr w:type="spellStart"/>
       <w:r>
@@ -13154,10 +13493,7 @@
         <w:t xml:space="preserve"> have been proposed to be the cause of the disparity between these groups (30). Research on audit filters has found no correlation between audit filters and OFI. (23) It is important, that due to the differences between men and women, that the model for prediction has similar performance in these subgroups and does not discriminate.</w:t>
       </w:r>
       <w:r>
-        <w:t xml:space="preserve"> </w:t>
-      </w:r>
-      <w:r>
-        <w:t>For future studies, it will be important to establish that any prediction model implemented in clinical practice performs equally well for both genders.</w:t>
+        <w:t xml:space="preserve"> For future studies, it will be important to establish that any prediction model implemented in clinical practice performs equally well for both genders.</w:t>
       </w:r>
     </w:p>
     <w:p>
@@ -13173,8 +13509,8 @@
           <w:lang w:val="en-US"/>
         </w:rPr>
       </w:pPr>
-      <w:bookmarkStart w:id="21" w:name="further-research"/>
-      <w:bookmarkEnd w:id="20"/>
+      <w:bookmarkStart w:id="55" w:name="further-research"/>
+      <w:bookmarkEnd w:id="54"/>
       <w:r>
         <w:rPr>
           <w:b/>
@@ -13197,10 +13533,7 @@
         <w:t>Overall, further research is needed to increase performance of the model</w:t>
       </w:r>
       <w:r>
-        <w:t xml:space="preserve"> and </w:t>
-      </w:r>
-      <w:r>
-        <w:t xml:space="preserve">assure good prediction across cohorts. Multiple other learners that have already showed promise in prediction of OFI (20), and as such should be evaluated in terms of their performance across cohorts. </w:t>
+        <w:t xml:space="preserve"> and assure good prediction across cohorts. Multiple other learners that have already showed promise in prediction of OFI (20), and as such should be evaluated in terms of their performance across cohorts. </w:t>
       </w:r>
     </w:p>
     <w:p>
@@ -13231,14 +13564,13 @@
           <w:lang w:val="en-US"/>
         </w:rPr>
       </w:pPr>
-      <w:bookmarkStart w:id="22" w:name="conclusion"/>
-      <w:bookmarkEnd w:id="18"/>
-      <w:bookmarkEnd w:id="21"/>
+      <w:bookmarkStart w:id="56" w:name="conclusion"/>
+      <w:bookmarkEnd w:id="37"/>
+      <w:bookmarkEnd w:id="55"/>
       <w:r>
         <w:rPr>
           <w:lang w:val="en-US"/>
         </w:rPr>
-        <w:lastRenderedPageBreak/>
         <w:t>Conclusion</w:t>
       </w:r>
     </w:p>
@@ -13285,8 +13617,8 @@
       <w:r>
         <w:t xml:space="preserve"> accuracy across different cohorts.</w:t>
       </w:r>
-      <w:bookmarkStart w:id="23" w:name="references"/>
-      <w:bookmarkEnd w:id="22"/>
+      <w:bookmarkStart w:id="57" w:name="references"/>
+      <w:bookmarkEnd w:id="56"/>
       <w:r>
         <w:t xml:space="preserve"> </w:t>
       </w:r>
@@ -13295,6 +13627,7 @@
       <w:pPr>
         <w:pStyle w:val="Heading1"/>
         <w:rPr>
+          <w:del w:id="58" w:author="Martin Gerdin Wärnberg" w:date="2024-01-08T15:46:00Z"/>
           <w:lang w:val="en-US"/>
         </w:rPr>
       </w:pPr>
@@ -13303,6 +13636,7 @@
       <w:pPr>
         <w:pStyle w:val="Heading1"/>
         <w:rPr>
+          <w:del w:id="59" w:author="Martin Gerdin Wärnberg" w:date="2024-01-08T15:46:00Z"/>
           <w:lang w:val="en-US"/>
         </w:rPr>
       </w:pPr>
@@ -13311,6 +13645,7 @@
       <w:pPr>
         <w:pStyle w:val="Heading1"/>
         <w:rPr>
+          <w:del w:id="60" w:author="Martin Gerdin Wärnberg" w:date="2024-01-08T15:46:00Z"/>
           <w:lang w:val="en-US"/>
         </w:rPr>
       </w:pPr>
@@ -13319,6 +13654,7 @@
       <w:pPr>
         <w:pStyle w:val="Heading1"/>
         <w:rPr>
+          <w:del w:id="61" w:author="Martin Gerdin Wärnberg" w:date="2024-01-08T15:46:00Z"/>
           <w:lang w:val="en-US"/>
         </w:rPr>
       </w:pPr>
@@ -13327,6 +13663,7 @@
       <w:pPr>
         <w:pStyle w:val="Heading1"/>
         <w:rPr>
+          <w:del w:id="62" w:author="Martin Gerdin Wärnberg" w:date="2024-01-08T15:46:00Z"/>
           <w:lang w:val="en-US"/>
         </w:rPr>
       </w:pPr>
@@ -13335,6 +13672,7 @@
       <w:pPr>
         <w:pStyle w:val="Heading1"/>
         <w:rPr>
+          <w:del w:id="63" w:author="Martin Gerdin Wärnberg" w:date="2024-01-08T15:46:00Z"/>
           <w:lang w:val="en-US"/>
         </w:rPr>
       </w:pPr>
@@ -13343,6 +13681,7 @@
       <w:pPr>
         <w:pStyle w:val="Heading1"/>
         <w:rPr>
+          <w:del w:id="64" w:author="Martin Gerdin Wärnberg" w:date="2024-01-08T15:46:00Z"/>
           <w:lang w:val="en-US"/>
         </w:rPr>
       </w:pPr>
@@ -13351,6 +13690,7 @@
       <w:pPr>
         <w:pStyle w:val="Heading1"/>
         <w:rPr>
+          <w:del w:id="65" w:author="Martin Gerdin Wärnberg" w:date="2024-01-08T15:46:00Z"/>
           <w:lang w:val="en-US"/>
         </w:rPr>
       </w:pPr>
@@ -13359,6 +13699,7 @@
       <w:pPr>
         <w:pStyle w:val="Heading1"/>
         <w:rPr>
+          <w:del w:id="66" w:author="Martin Gerdin Wärnberg" w:date="2024-01-08T15:46:00Z"/>
           <w:lang w:val="en-US"/>
         </w:rPr>
       </w:pPr>
@@ -13367,6 +13708,7 @@
       <w:pPr>
         <w:pStyle w:val="Heading1"/>
         <w:rPr>
+          <w:del w:id="67" w:author="Martin Gerdin Wärnberg" w:date="2024-01-08T15:46:00Z"/>
           <w:lang w:val="en-US"/>
         </w:rPr>
       </w:pPr>
@@ -13375,6 +13717,7 @@
       <w:pPr>
         <w:pStyle w:val="Heading1"/>
         <w:rPr>
+          <w:del w:id="68" w:author="Martin Gerdin Wärnberg" w:date="2024-01-08T15:46:00Z"/>
           <w:lang w:val="en-US"/>
         </w:rPr>
       </w:pPr>
@@ -13383,6 +13726,7 @@
       <w:pPr>
         <w:pStyle w:val="Heading1"/>
         <w:rPr>
+          <w:del w:id="69" w:author="Martin Gerdin Wärnberg" w:date="2024-01-08T15:46:00Z"/>
           <w:lang w:val="en-US"/>
         </w:rPr>
       </w:pPr>
@@ -13391,6 +13735,7 @@
       <w:pPr>
         <w:pStyle w:val="Heading1"/>
         <w:rPr>
+          <w:del w:id="70" w:author="Martin Gerdin Wärnberg" w:date="2024-01-08T15:46:00Z"/>
           <w:lang w:val="en-US"/>
         </w:rPr>
       </w:pPr>
@@ -13398,6 +13743,7 @@
     <w:p>
       <w:pPr>
         <w:rPr>
+          <w:del w:id="71" w:author="Martin Gerdin Wärnberg" w:date="2024-01-08T15:46:00Z"/>
           <w:lang w:val="en-US"/>
         </w:rPr>
       </w:pPr>
@@ -13406,6 +13752,7 @@
       <w:pPr>
         <w:pStyle w:val="Heading1"/>
         <w:rPr>
+          <w:del w:id="72" w:author="Martin Gerdin Wärnberg" w:date="2024-01-08T15:46:00Z"/>
           <w:lang w:val="en-US"/>
         </w:rPr>
       </w:pPr>
@@ -13413,6 +13760,7 @@
     <w:p>
       <w:pPr>
         <w:rPr>
+          <w:del w:id="73" w:author="Martin Gerdin Wärnberg" w:date="2024-01-08T15:46:00Z"/>
           <w:lang w:val="en-US"/>
         </w:rPr>
       </w:pPr>
@@ -13420,6 +13768,7 @@
     <w:p>
       <w:pPr>
         <w:rPr>
+          <w:del w:id="74" w:author="Martin Gerdin Wärnberg" w:date="2024-01-08T15:46:00Z"/>
           <w:lang w:val="en-US"/>
         </w:rPr>
       </w:pPr>
@@ -13428,6 +13777,7 @@
       <w:pPr>
         <w:pStyle w:val="Heading1"/>
         <w:rPr>
+          <w:del w:id="75" w:author="Martin Gerdin Wärnberg" w:date="2024-01-08T15:46:00Z"/>
           <w:lang w:val="en-US"/>
         </w:rPr>
       </w:pPr>
@@ -13436,6 +13786,7 @@
       <w:pPr>
         <w:pStyle w:val="Heading1"/>
         <w:rPr>
+          <w:del w:id="76" w:author="Martin Gerdin Wärnberg" w:date="2024-01-08T15:46:00Z"/>
           <w:lang w:val="en-US"/>
         </w:rPr>
       </w:pPr>
@@ -13443,6 +13794,7 @@
     <w:p>
       <w:pPr>
         <w:rPr>
+          <w:del w:id="77" w:author="Martin Gerdin Wärnberg" w:date="2024-01-08T15:46:00Z"/>
           <w:lang w:val="en-US"/>
         </w:rPr>
       </w:pPr>
@@ -13458,7 +13810,6 @@
         <w:rPr>
           <w:lang w:val="en-US"/>
         </w:rPr>
-        <w:lastRenderedPageBreak/>
         <w:t>References</w:t>
       </w:r>
     </w:p>
@@ -13467,21 +13818,14 @@
         <w:pStyle w:val="Bibliography"/>
         <w:spacing w:line="360" w:lineRule="auto"/>
       </w:pPr>
-      <w:bookmarkStart w:id="24" w:name="ref-gerdin_risk_2015"/>
-      <w:bookmarkStart w:id="25" w:name="refs"/>
+      <w:bookmarkStart w:id="78" w:name="ref-gerdin_risk_2015"/>
+      <w:bookmarkStart w:id="79" w:name="refs"/>
       <w:r>
         <w:t xml:space="preserve">1. </w:t>
       </w:r>
       <w:r>
         <w:tab/>
-      </w:r>
-      <w:proofErr w:type="spellStart"/>
-      <w:r>
-        <w:t>Gerdin</w:t>
-      </w:r>
-      <w:proofErr w:type="spellEnd"/>
-      <w:r>
-        <w:t xml:space="preserve"> M. The risk of dying: Predicting trauma mortality in urban </w:t>
+        <w:t xml:space="preserve">Gerdin M. The risk of dying: Predicting trauma mortality in urban </w:t>
       </w:r>
       <w:proofErr w:type="spellStart"/>
       <w:r>
@@ -13505,8 +13849,8 @@
         <w:pStyle w:val="Bibliography"/>
         <w:spacing w:line="360" w:lineRule="auto"/>
       </w:pPr>
-      <w:bookmarkStart w:id="26" w:name="ref-injuries2020"/>
-      <w:bookmarkEnd w:id="24"/>
+      <w:bookmarkStart w:id="80" w:name="ref-injuries2020"/>
+      <w:bookmarkEnd w:id="78"/>
       <w:r>
         <w:t xml:space="preserve">2. </w:t>
       </w:r>
@@ -13520,8 +13864,8 @@
         <w:pStyle w:val="Bibliography"/>
         <w:spacing w:line="360" w:lineRule="auto"/>
       </w:pPr>
-      <w:bookmarkStart w:id="27" w:name="ref-Peng2023-gd"/>
-      <w:bookmarkEnd w:id="26"/>
+      <w:bookmarkStart w:id="81" w:name="ref-Peng2023-gd"/>
+      <w:bookmarkEnd w:id="80"/>
       <w:r>
         <w:t xml:space="preserve">3. </w:t>
       </w:r>
@@ -13543,8 +13887,8 @@
         <w:pStyle w:val="Bibliography"/>
         <w:spacing w:line="360" w:lineRule="auto"/>
       </w:pPr>
-      <w:bookmarkStart w:id="28" w:name="ref-WHO2009"/>
-      <w:bookmarkEnd w:id="27"/>
+      <w:bookmarkStart w:id="82" w:name="ref-WHO2009"/>
+      <w:bookmarkEnd w:id="81"/>
       <w:r>
         <w:t xml:space="preserve">4. </w:t>
       </w:r>
@@ -13560,7 +13904,7 @@
       <w:r>
         <w:t xml:space="preserve">. Available from </w:t>
       </w:r>
-      <w:hyperlink r:id="rId13">
+      <w:hyperlink r:id="rId17">
         <w:r>
           <w:rPr>
             <w:rStyle w:val="Hyperlink"/>
@@ -13585,8 +13929,8 @@
         <w:pStyle w:val="Bibliography"/>
         <w:spacing w:line="360" w:lineRule="auto"/>
       </w:pPr>
-      <w:bookmarkStart w:id="29" w:name="ref-Santana2014"/>
-      <w:bookmarkEnd w:id="28"/>
+      <w:bookmarkStart w:id="83" w:name="ref-Santana2014"/>
+      <w:bookmarkEnd w:id="82"/>
       <w:r>
         <w:t xml:space="preserve">5. </w:t>
       </w:r>
@@ -13602,7 +13946,7 @@
       <w:r>
         <w:t xml:space="preserve"> HT. Development and evaluation of evidence-informed quality indicators for adult injury care. Annals of Surgery [Internet]. 2014 Jan;259(1):186–92. Available from: </w:t>
       </w:r>
-      <w:hyperlink r:id="rId14">
+      <w:hyperlink r:id="rId18">
         <w:r>
           <w:rPr>
             <w:rStyle w:val="Hyperlink"/>
@@ -13616,8 +13960,8 @@
         <w:pStyle w:val="Bibliography"/>
         <w:spacing w:line="360" w:lineRule="auto"/>
       </w:pPr>
-      <w:bookmarkStart w:id="30" w:name="ref-McDermott_1994"/>
-      <w:bookmarkEnd w:id="29"/>
+      <w:bookmarkStart w:id="84" w:name="ref-McDermott_1994"/>
+      <w:bookmarkEnd w:id="83"/>
       <w:r>
         <w:t xml:space="preserve">6. </w:t>
       </w:r>
@@ -13625,7 +13969,7 @@
         <w:tab/>
         <w:t xml:space="preserve">McDermott FT. TRAUMA AUDIT AND QUALITY IMPROVEMENT. ANZ Journal of Surgery [Internet]. 1994 Mar;64(3):147–54. Available from: </w:t>
       </w:r>
-      <w:hyperlink r:id="rId15">
+      <w:hyperlink r:id="rId19">
         <w:r>
           <w:rPr>
             <w:rStyle w:val="Hyperlink"/>
@@ -13639,8 +13983,8 @@
         <w:pStyle w:val="Bibliography"/>
         <w:spacing w:line="360" w:lineRule="auto"/>
       </w:pPr>
-      <w:bookmarkStart w:id="31" w:name="ref-Lazzara2020"/>
-      <w:bookmarkEnd w:id="30"/>
+      <w:bookmarkStart w:id="85" w:name="ref-Lazzara2020"/>
+      <w:bookmarkEnd w:id="84"/>
       <w:r>
         <w:t xml:space="preserve">7. </w:t>
       </w:r>
@@ -13656,7 +14000,7 @@
       <w:r>
         <w:t xml:space="preserve">275–81. Available from: </w:t>
       </w:r>
-      <w:hyperlink r:id="rId16">
+      <w:hyperlink r:id="rId20">
         <w:r>
           <w:rPr>
             <w:rStyle w:val="Hyperlink"/>
@@ -13670,8 +14014,8 @@
         <w:pStyle w:val="Bibliography"/>
         <w:spacing w:line="360" w:lineRule="auto"/>
       </w:pPr>
-      <w:bookmarkStart w:id="32" w:name="ref-Sanddal2011"/>
-      <w:bookmarkEnd w:id="31"/>
+      <w:bookmarkStart w:id="86" w:name="ref-Sanddal2011"/>
+      <w:bookmarkEnd w:id="85"/>
       <w:r>
         <w:t xml:space="preserve">8. </w:t>
       </w:r>
@@ -13694,7 +14038,7 @@
       <w:r>
         <w:t xml:space="preserve">. Journal of Trauma: Injury, Infection, Critical Care [Internet]. 2011 Apr;70(4):970–7. Available from: </w:t>
       </w:r>
-      <w:hyperlink r:id="rId17">
+      <w:hyperlink r:id="rId21">
         <w:r>
           <w:rPr>
             <w:rStyle w:val="Hyperlink"/>
@@ -13708,8 +14052,8 @@
         <w:pStyle w:val="Bibliography"/>
         <w:spacing w:line="360" w:lineRule="auto"/>
       </w:pPr>
-      <w:bookmarkStart w:id="33" w:name="ref-Ghorbani2018"/>
-      <w:bookmarkEnd w:id="32"/>
+      <w:bookmarkStart w:id="87" w:name="ref-Ghorbani2018"/>
+      <w:bookmarkEnd w:id="86"/>
       <w:r>
         <w:t xml:space="preserve">9. </w:t>
       </w:r>
@@ -13764,7 +14108,7 @@
       <w:r>
         <w:t xml:space="preserve"> Scandinavica [Internet]. 2018 May;62(8):1146–53. Available from: </w:t>
       </w:r>
-      <w:hyperlink r:id="rId18">
+      <w:hyperlink r:id="rId22">
         <w:r>
           <w:rPr>
             <w:rStyle w:val="Hyperlink"/>
@@ -13778,8 +14122,8 @@
         <w:pStyle w:val="Bibliography"/>
         <w:spacing w:line="360" w:lineRule="auto"/>
       </w:pPr>
-      <w:bookmarkStart w:id="34" w:name="ref-Evans2009"/>
-      <w:bookmarkEnd w:id="33"/>
+      <w:bookmarkStart w:id="88" w:name="ref-Evans2009"/>
+      <w:bookmarkEnd w:id="87"/>
       <w:r>
         <w:lastRenderedPageBreak/>
         <w:t xml:space="preserve">10. </w:t>
@@ -13796,7 +14140,7 @@
       <w:r>
         <w:t xml:space="preserve"> L. Audit filters for improving processes of care and clinical outcomes in trauma systems. Cochrane Database of Systematic Reviews [Internet]. 2009 Oct; Available from: </w:t>
       </w:r>
-      <w:hyperlink r:id="rId19">
+      <w:hyperlink r:id="rId23">
         <w:r>
           <w:rPr>
             <w:rStyle w:val="Hyperlink"/>
@@ -13810,8 +14154,8 @@
         <w:pStyle w:val="Bibliography"/>
         <w:spacing w:line="360" w:lineRule="auto"/>
       </w:pPr>
-      <w:bookmarkStart w:id="35" w:name="ref-Cellina2022-qp"/>
-      <w:bookmarkEnd w:id="34"/>
+      <w:bookmarkStart w:id="89" w:name="ref-Cellina2022-qp"/>
+      <w:bookmarkEnd w:id="88"/>
       <w:r>
         <w:t xml:space="preserve">11. </w:t>
       </w:r>
@@ -13864,8 +14208,8 @@
         <w:pStyle w:val="Bibliography"/>
         <w:spacing w:line="360" w:lineRule="auto"/>
       </w:pPr>
-      <w:bookmarkStart w:id="36" w:name="ref-Chen2020-ue"/>
-      <w:bookmarkEnd w:id="35"/>
+      <w:bookmarkStart w:id="90" w:name="ref-Chen2020-ue"/>
+      <w:bookmarkEnd w:id="89"/>
       <w:r>
         <w:t xml:space="preserve">12. </w:t>
       </w:r>
@@ -13887,8 +14231,8 @@
         <w:pStyle w:val="Bibliography"/>
         <w:spacing w:line="360" w:lineRule="auto"/>
       </w:pPr>
-      <w:bookmarkStart w:id="37" w:name="ref-MLJung"/>
-      <w:bookmarkEnd w:id="36"/>
+      <w:bookmarkStart w:id="91" w:name="ref-MLJung"/>
+      <w:bookmarkEnd w:id="90"/>
       <w:r>
         <w:t xml:space="preserve">13. </w:t>
       </w:r>
@@ -13896,7 +14240,7 @@
         <w:tab/>
         <w:t xml:space="preserve">Jung A. Machine learning, the basics [Internet]. Springer; 2022. Available from: </w:t>
       </w:r>
-      <w:hyperlink r:id="rId20">
+      <w:hyperlink r:id="rId24">
         <w:r>
           <w:rPr>
             <w:rStyle w:val="Hyperlink"/>
@@ -13910,8 +14254,8 @@
         <w:pStyle w:val="Bibliography"/>
         <w:spacing w:line="360" w:lineRule="auto"/>
       </w:pPr>
-      <w:bookmarkStart w:id="38" w:name="ref-Zhang2022"/>
-      <w:bookmarkEnd w:id="37"/>
+      <w:bookmarkStart w:id="92" w:name="ref-Zhang2022"/>
+      <w:bookmarkEnd w:id="91"/>
       <w:r>
         <w:t xml:space="preserve">14. </w:t>
       </w:r>
@@ -13927,7 +14271,7 @@
       <w:r>
         <w:t xml:space="preserve"> A, Lightfoot D, Nolan B. Machine learning in the prediction of trauma outcomes: A systematic review. Annals of Emergency Medicine [Internet]. 2022 Nov;80(5):440–55. Available from: </w:t>
       </w:r>
-      <w:hyperlink r:id="rId21">
+      <w:hyperlink r:id="rId25">
         <w:r>
           <w:rPr>
             <w:rStyle w:val="Hyperlink"/>
@@ -13941,8 +14285,8 @@
         <w:pStyle w:val="Bibliography"/>
         <w:spacing w:line="360" w:lineRule="auto"/>
       </w:pPr>
-      <w:bookmarkStart w:id="39" w:name="ref-Schetinin2018"/>
-      <w:bookmarkEnd w:id="38"/>
+      <w:bookmarkStart w:id="93" w:name="ref-Schetinin2018"/>
+      <w:bookmarkEnd w:id="92"/>
       <w:r>
         <w:t xml:space="preserve">15. </w:t>
       </w:r>
@@ -13973,7 +14317,7 @@
       <w:r>
         <w:t xml:space="preserve"> W. Bayesian averaging over decision tree models: An application for estimating uncertainty in trauma severity scoring. International Journal of Medical Informatics [Internet]. 2018 Apr;112. Available from: </w:t>
       </w:r>
-      <w:hyperlink r:id="rId22">
+      <w:hyperlink r:id="rId26">
         <w:r>
           <w:rPr>
             <w:rStyle w:val="Hyperlink"/>
@@ -13987,8 +14331,8 @@
         <w:pStyle w:val="Bibliography"/>
         <w:spacing w:line="360" w:lineRule="auto"/>
       </w:pPr>
-      <w:bookmarkStart w:id="40" w:name="ref-Teixeira2007"/>
-      <w:bookmarkEnd w:id="39"/>
+      <w:bookmarkStart w:id="94" w:name="ref-Teixeira2007"/>
+      <w:bookmarkEnd w:id="93"/>
       <w:r>
         <w:t xml:space="preserve">16. </w:t>
       </w:r>
@@ -14004,7 +14348,7 @@
       <w:r>
         <w:t xml:space="preserve"> P, Brown C, Salim A, Rhee P, et al. Preventable or potentially preventable mortality at a mature trauma center. Journal of Trauma: Injury, Infection &amp;amp; Critical Care [Internet]. 2007 Dec;63(6):1338–47. Available from: </w:t>
       </w:r>
-      <w:hyperlink r:id="rId23">
+      <w:hyperlink r:id="rId27">
         <w:r>
           <w:rPr>
             <w:rStyle w:val="Hyperlink"/>
@@ -14018,8 +14362,8 @@
         <w:pStyle w:val="Bibliography"/>
         <w:spacing w:line="360" w:lineRule="auto"/>
       </w:pPr>
-      <w:bookmarkStart w:id="41" w:name="ref-Teixeira2009"/>
-      <w:bookmarkEnd w:id="40"/>
+      <w:bookmarkStart w:id="95" w:name="ref-Teixeira2009"/>
+      <w:bookmarkEnd w:id="94"/>
       <w:r>
         <w:t xml:space="preserve">17. </w:t>
       </w:r>
@@ -14027,7 +14371,7 @@
         <w:tab/>
         <w:t xml:space="preserve">Teixeira PGR. Preventable morbidity at a mature trauma center. Archives of Surgery [Internet]. 2009 Jun;144(6):536. Available from: </w:t>
       </w:r>
-      <w:hyperlink r:id="rId24">
+      <w:hyperlink r:id="rId28">
         <w:r>
           <w:rPr>
             <w:rStyle w:val="Hyperlink"/>
@@ -14041,8 +14385,8 @@
         <w:pStyle w:val="Bibliography"/>
         <w:spacing w:line="360" w:lineRule="auto"/>
       </w:pPr>
-      <w:bookmarkStart w:id="42" w:name="ref-Kareemi2021"/>
-      <w:bookmarkEnd w:id="41"/>
+      <w:bookmarkStart w:id="96" w:name="ref-Kareemi2021"/>
+      <w:bookmarkEnd w:id="95"/>
       <w:r>
         <w:t xml:space="preserve">18. </w:t>
       </w:r>
@@ -14057,7 +14401,7 @@
       <w:r>
         <w:t xml:space="preserve"> H, Vaillancourt C, Rosenberg H, Fournier K, Yadav K. Machine learning versus usual care for diagnostic and prognostic prediction in the emergency department: A systematic review. Mitchell AM, editor. Academic Emergency Medicine [Internet]. 2021 Jan;28(2):184–96. Available from: </w:t>
       </w:r>
-      <w:hyperlink r:id="rId25">
+      <w:hyperlink r:id="rId29">
         <w:r>
           <w:rPr>
             <w:rStyle w:val="Hyperlink"/>
@@ -14071,8 +14415,8 @@
         <w:pStyle w:val="Bibliography"/>
         <w:spacing w:line="360" w:lineRule="auto"/>
       </w:pPr>
-      <w:bookmarkStart w:id="43" w:name="ref-Heim_2016"/>
-      <w:bookmarkEnd w:id="42"/>
+      <w:bookmarkStart w:id="97" w:name="ref-Heim_2016"/>
+      <w:bookmarkEnd w:id="96"/>
       <w:r>
         <w:lastRenderedPageBreak/>
         <w:t xml:space="preserve">19. </w:t>
@@ -14089,7 +14433,7 @@
       <w:r>
         <w:t xml:space="preserve"> K. Survival prediction algorithms miss significant opportunities for improvement if used for case selection in trauma quality improvement programs. Injury [Internet]. 2016 Sep;47(9):1960–5. Available from: </w:t>
       </w:r>
-      <w:hyperlink r:id="rId26">
+      <w:hyperlink r:id="rId30">
         <w:r>
           <w:rPr>
             <w:rStyle w:val="Hyperlink"/>
@@ -14103,8 +14447,8 @@
         <w:pStyle w:val="Bibliography"/>
         <w:spacing w:line="360" w:lineRule="auto"/>
       </w:pPr>
-      <w:bookmarkStart w:id="44" w:name="ref-Attergrim2023"/>
-      <w:bookmarkEnd w:id="43"/>
+      <w:bookmarkStart w:id="98" w:name="ref-Attergrim2023"/>
+      <w:bookmarkEnd w:id="97"/>
       <w:r>
         <w:rPr>
           <w:lang w:val="sv-SE"/>
@@ -14170,7 +14514,7 @@
       <w:r>
         <w:t xml:space="preserve"> study. 2023 Jan; Available from: </w:t>
       </w:r>
-      <w:hyperlink r:id="rId27">
+      <w:hyperlink r:id="rId31">
         <w:r>
           <w:rPr>
             <w:rStyle w:val="Hyperlink"/>
@@ -14184,8 +14528,8 @@
         <w:pStyle w:val="Bibliography"/>
         <w:spacing w:line="360" w:lineRule="auto"/>
       </w:pPr>
-      <w:bookmarkStart w:id="45" w:name="ref-Dumovich2022"/>
-      <w:bookmarkEnd w:id="44"/>
+      <w:bookmarkStart w:id="99" w:name="ref-Dumovich2022"/>
+      <w:bookmarkEnd w:id="98"/>
       <w:r>
         <w:t xml:space="preserve">21. </w:t>
       </w:r>
@@ -14206,8 +14550,8 @@
         <w:pStyle w:val="Bibliography"/>
         <w:spacing w:line="360" w:lineRule="auto"/>
       </w:pPr>
-      <w:bookmarkStart w:id="46" w:name="ref-Hornor2018"/>
-      <w:bookmarkEnd w:id="45"/>
+      <w:bookmarkStart w:id="100" w:name="ref-Hornor2018"/>
+      <w:bookmarkEnd w:id="99"/>
       <w:r>
         <w:t xml:space="preserve">22. </w:t>
       </w:r>
@@ -14238,7 +14582,7 @@
       <w:r>
         <w:t xml:space="preserve"> AB. Quality benchmarking in trauma: From the NTDB to TQIP. Current Trauma Reports [Internet]. 2018 Apr;4(2):160–9. Available from: </w:t>
       </w:r>
-      <w:hyperlink r:id="rId28">
+      <w:hyperlink r:id="rId32">
         <w:r>
           <w:rPr>
             <w:rStyle w:val="Hyperlink"/>
@@ -14252,8 +14596,8 @@
         <w:pStyle w:val="Bibliography"/>
         <w:spacing w:line="360" w:lineRule="auto"/>
       </w:pPr>
-      <w:bookmarkStart w:id="47" w:name="ref-Albaaj2023"/>
-      <w:bookmarkEnd w:id="46"/>
+      <w:bookmarkStart w:id="101" w:name="ref-Albaaj2023"/>
+      <w:bookmarkEnd w:id="100"/>
       <w:r>
         <w:rPr>
           <w:lang w:val="sv-SE"/>
@@ -14311,24 +14655,12 @@
       <w:r>
         <w:t xml:space="preserve">Patient and process factors associated with opportunities for improvement in trauma care: A registry-based study. Scandinavian Journal of Trauma, Resuscitation and Emergency Medicine [Internet]. 2023 Nov;31(1). Available from: </w:t>
       </w:r>
-      <w:hyperlink r:id="rId29">
+      <w:hyperlink r:id="rId33">
         <w:r>
           <w:rPr>
             <w:rStyle w:val="Hyperlink"/>
           </w:rPr>
-          <w:t>http://dx.doi.o</w:t>
-        </w:r>
-        <w:r>
-          <w:rPr>
-            <w:rStyle w:val="Hyperlink"/>
-          </w:rPr>
-          <w:t>r</w:t>
-        </w:r>
-        <w:r>
-          <w:rPr>
-            <w:rStyle w:val="Hyperlink"/>
-          </w:rPr>
-          <w:t>g/10.1186/s13049-023-01157-y</w:t>
+          <w:t>http://dx.doi.org/10.1186/s13049-023-01157-y</w:t>
         </w:r>
       </w:hyperlink>
     </w:p>
@@ -14337,8 +14669,8 @@
         <w:pStyle w:val="Bibliography"/>
         <w:spacing w:line="360" w:lineRule="auto"/>
       </w:pPr>
-      <w:bookmarkStart w:id="48" w:name="ref-swetrau"/>
-      <w:bookmarkEnd w:id="47"/>
+      <w:bookmarkStart w:id="102" w:name="ref-swetrau"/>
+      <w:bookmarkEnd w:id="101"/>
       <w:r>
         <w:t xml:space="preserve">24. </w:t>
       </w:r>
@@ -14361,7 +14693,7 @@
       <w:r>
         <w:t xml:space="preserve">. Available at </w:t>
       </w:r>
-      <w:hyperlink r:id="rId30">
+      <w:hyperlink r:id="rId34">
         <w:r>
           <w:rPr>
             <w:rStyle w:val="Hyperlink"/>
@@ -14386,8 +14718,8 @@
         <w:pStyle w:val="Bibliography"/>
         <w:spacing w:line="360" w:lineRule="auto"/>
       </w:pPr>
-      <w:bookmarkStart w:id="49" w:name="ref-tidymodels"/>
-      <w:bookmarkEnd w:id="48"/>
+      <w:bookmarkStart w:id="103" w:name="ref-tidymodels"/>
+      <w:bookmarkEnd w:id="102"/>
       <w:r>
         <w:t xml:space="preserve">25. </w:t>
       </w:r>
@@ -14411,7 +14743,7 @@
       <w:r>
         <w:t xml:space="preserve"> principles. Available at </w:t>
       </w:r>
-      <w:hyperlink r:id="rId31">
+      <w:hyperlink r:id="rId35">
         <w:r>
           <w:rPr>
             <w:rStyle w:val="Hyperlink"/>
@@ -14428,8 +14760,8 @@
         <w:pStyle w:val="Bibliography"/>
         <w:spacing w:line="360" w:lineRule="auto"/>
       </w:pPr>
-      <w:bookmarkStart w:id="50" w:name="ref-Matsuo2020"/>
-      <w:bookmarkEnd w:id="49"/>
+      <w:bookmarkStart w:id="104" w:name="ref-Matsuo2020"/>
+      <w:bookmarkEnd w:id="103"/>
       <w:r>
         <w:t xml:space="preserve">26. </w:t>
       </w:r>
@@ -14477,7 +14809,7 @@
       <w:r>
         <w:t xml:space="preserve"> E. Machine learning to predict in-hospital morbidity and mortality after traumatic brain injury. Journal of Neurotrauma [Internet]. 2020 Jan;37(1):202–10. Available from: </w:t>
       </w:r>
-      <w:hyperlink r:id="rId32">
+      <w:hyperlink r:id="rId36">
         <w:r>
           <w:rPr>
             <w:rStyle w:val="Hyperlink"/>
@@ -14491,8 +14823,8 @@
         <w:pStyle w:val="Bibliography"/>
         <w:spacing w:line="360" w:lineRule="auto"/>
       </w:pPr>
-      <w:bookmarkStart w:id="51" w:name="ref-Gauss2023"/>
-      <w:bookmarkEnd w:id="50"/>
+      <w:bookmarkStart w:id="105" w:name="ref-Gauss2023"/>
+      <w:bookmarkEnd w:id="104"/>
       <w:r>
         <w:t xml:space="preserve">27. </w:t>
       </w:r>
@@ -14508,7 +14840,7 @@
       <w:r>
         <w:t xml:space="preserve"> T. Current knowledge and availability of machine learning across the spectrum of trauma science. Current Opinion in Critical Care [Internet]. 2023 Oct;29(6):713–21. Available from: </w:t>
       </w:r>
-      <w:hyperlink r:id="rId33">
+      <w:hyperlink r:id="rId37">
         <w:r>
           <w:rPr>
             <w:rStyle w:val="Hyperlink"/>
@@ -14522,8 +14854,8 @@
         <w:pStyle w:val="Bibliography"/>
         <w:spacing w:line="360" w:lineRule="auto"/>
       </w:pPr>
-      <w:bookmarkStart w:id="52" w:name="ref-Vasey2022"/>
-      <w:bookmarkEnd w:id="51"/>
+      <w:bookmarkStart w:id="106" w:name="ref-Vasey2022"/>
+      <w:bookmarkEnd w:id="105"/>
       <w:r>
         <w:lastRenderedPageBreak/>
         <w:t xml:space="preserve">28. </w:t>
@@ -14548,7 +14880,7 @@
       <w:r>
         <w:t xml:space="preserve"> S, et al. Reporting guideline for the early-stage clinical evaluation of decision support systems driven by artificial intelligence: DECIDE-AI. Nature Medicine [Internet]. 2022 May;28(5):924–33. Available from: </w:t>
       </w:r>
-      <w:hyperlink r:id="rId34">
+      <w:hyperlink r:id="rId38">
         <w:r>
           <w:rPr>
             <w:rStyle w:val="Hyperlink"/>
@@ -14562,8 +14894,8 @@
         <w:pStyle w:val="Bibliography"/>
         <w:spacing w:line="360" w:lineRule="auto"/>
       </w:pPr>
-      <w:bookmarkStart w:id="53" w:name="ref-WHO2014"/>
-      <w:bookmarkEnd w:id="52"/>
+      <w:bookmarkStart w:id="107" w:name="ref-WHO2014"/>
+      <w:bookmarkEnd w:id="106"/>
       <w:r>
         <w:t xml:space="preserve">29. </w:t>
       </w:r>
@@ -14596,8 +14928,8 @@
         <w:pStyle w:val="Bibliography"/>
         <w:spacing w:line="360" w:lineRule="auto"/>
       </w:pPr>
-      <w:bookmarkStart w:id="54" w:name="ref-Pendleton2022"/>
-      <w:bookmarkEnd w:id="53"/>
+      <w:bookmarkStart w:id="108" w:name="ref-Pendleton2022"/>
+      <w:bookmarkEnd w:id="107"/>
       <w:r>
         <w:rPr>
           <w:lang w:val="sv-SE"/>
@@ -14691,7 +15023,7 @@
       <w:r>
         <w:t xml:space="preserve"> urban trauma centers. Injury [Internet]. 2022 Sep;53(9):3052–8. Available from: </w:t>
       </w:r>
-      <w:hyperlink r:id="rId35">
+      <w:hyperlink r:id="rId39">
         <w:r>
           <w:rPr>
             <w:rStyle w:val="Hyperlink"/>
@@ -14700,9 +15032,9 @@
         </w:r>
       </w:hyperlink>
     </w:p>
-    <w:bookmarkEnd w:id="23"/>
-    <w:bookmarkEnd w:id="25"/>
-    <w:bookmarkEnd w:id="54"/>
+    <w:bookmarkEnd w:id="57"/>
+    <w:bookmarkEnd w:id="79"/>
+    <w:bookmarkEnd w:id="108"/>
     <w:p>
       <w:pPr>
         <w:spacing w:after="0" w:line="360" w:lineRule="auto"/>
@@ -14713,7 +15045,7 @@
       </w:pPr>
     </w:p>
     <w:sectPr>
-      <w:footerReference w:type="default" r:id="rId36"/>
+      <w:footerReference w:type="default" r:id="rId40"/>
       <w:pgSz w:w="11907" w:h="16840" w:code="9"/>
       <w:pgMar w:top="1418" w:right="1418" w:bottom="1418" w:left="1418" w:header="709" w:footer="709" w:gutter="0"/>
       <w:pgNumType w:start="1"/>
@@ -14722,6 +15054,206 @@
     </w:sectPr>
   </w:body>
 </w:document>
+</file>
+
+<file path=word/comments.xml><?xml version="1.0" encoding="utf-8"?>
+<w:comments xmlns:wpc="http://schemas.microsoft.com/office/word/2010/wordprocessingCanvas" xmlns:cx="http://schemas.microsoft.com/office/drawing/2014/chartex" xmlns:cx1="http://schemas.microsoft.com/office/drawing/2015/9/8/chartex" xmlns:cx2="http://schemas.microsoft.com/office/drawing/2015/10/21/chartex" xmlns:cx3="http://schemas.microsoft.com/office/drawing/2016/5/9/chartex" xmlns:cx4="http://schemas.microsoft.com/office/drawing/2016/5/10/chartex" xmlns:cx5="http://schemas.microsoft.com/office/drawing/2016/5/11/chartex" xmlns:cx6="http://schemas.microsoft.com/office/drawing/2016/5/12/chartex" xmlns:cx7="http://schemas.microsoft.com/office/drawing/2016/5/13/chartex" xmlns:cx8="http://schemas.microsoft.com/office/drawing/2016/5/14/chartex" xmlns:mc="http://schemas.openxmlformats.org/markup-compatibility/2006" xmlns:aink="http://schemas.microsoft.com/office/drawing/2016/ink" xmlns:am3d="http://schemas.microsoft.com/office/drawing/2017/model3d" xmlns:o="urn:schemas-microsoft-com:office:office" xmlns:oel="http://schemas.microsoft.com/office/2019/extlst" xmlns:r="http://schemas.openxmlformats.org/officeDocument/2006/relationships" xmlns:m="http://schemas.openxmlformats.org/officeDocument/2006/math" xmlns:v="urn:schemas-microsoft-com:vml" xmlns:wp14="http://schemas.microsoft.com/office/word/2010/wordprocessingDrawing" xmlns:wp="http://schemas.openxmlformats.org/drawingml/2006/wordprocessingDrawing" xmlns:w10="urn:schemas-microsoft-com:office:word" xmlns:w="http://schemas.openxmlformats.org/wordprocessingml/2006/main" xmlns:w14="http://schemas.microsoft.com/office/word/2010/wordml" xmlns:w15="http://schemas.microsoft.com/office/word/2012/wordml" xmlns:w16cex="http://schemas.microsoft.com/office/word/2018/wordml/cex" xmlns:w16cid="http://schemas.microsoft.com/office/word/2016/wordml/cid" xmlns:w16="http://schemas.microsoft.com/office/word/2018/wordml" xmlns:w16sdtdh="http://schemas.microsoft.com/office/word/2020/wordml/sdtdatahash" xmlns:w16se="http://schemas.microsoft.com/office/word/2015/wordml/symex" xmlns:wpg="http://schemas.microsoft.com/office/word/2010/wordprocessingGroup" xmlns:wpi="http://schemas.microsoft.com/office/word/2010/wordprocessingInk" xmlns:wne="http://schemas.microsoft.com/office/word/2006/wordml" xmlns:wps="http://schemas.microsoft.com/office/word/2010/wordprocessingShape" mc:Ignorable="w14 w15 w16se w16cid w16 w16cex w16sdtdh wp14">
+  <w:comment w:id="0" w:author="Martin Gerdin Wärnberg" w:date="2024-01-08T14:34:00Z" w:initials="MG">
+    <w:p>
+      <w:r>
+        <w:rPr>
+          <w:rStyle w:val="CommentReference"/>
+        </w:rPr>
+        <w:annotationRef/>
+      </w:r>
+      <w:r>
+        <w:rPr>
+          <w:sz w:val="20"/>
+          <w:szCs w:val="20"/>
+        </w:rPr>
+        <w:t>The wording is a bit strange. Maybe use “Vårdkvalitetsgranskning” instead?</w:t>
+      </w:r>
+    </w:p>
+  </w:comment>
+  <w:comment w:id="1" w:author="Martin Gerdin Wärnberg" w:date="2024-01-08T14:48:00Z" w:initials="MG">
+    <w:p>
+      <w:r>
+        <w:rPr>
+          <w:rStyle w:val="CommentReference"/>
+        </w:rPr>
+        <w:annotationRef/>
+      </w:r>
+      <w:r>
+        <w:rPr>
+          <w:sz w:val="20"/>
+          <w:szCs w:val="20"/>
+        </w:rPr>
+        <w:t>See revised aim in English below and revise this accordingly.</w:t>
+      </w:r>
+    </w:p>
+  </w:comment>
+  <w:comment w:id="2" w:author="Martin Gerdin Wärnberg" w:date="2024-01-08T14:47:00Z" w:initials="MG">
+    <w:p>
+      <w:r>
+        <w:rPr>
+          <w:rStyle w:val="CommentReference"/>
+        </w:rPr>
+        <w:annotationRef/>
+      </w:r>
+      <w:r>
+        <w:rPr>
+          <w:sz w:val="20"/>
+          <w:szCs w:val="20"/>
+        </w:rPr>
+        <w:t>Replace with the same aim as in the section Aim following the Introduction.</w:t>
+      </w:r>
+    </w:p>
+  </w:comment>
+  <w:comment w:id="14" w:author="Martin Gerdin Wärnberg" w:date="2024-01-08T15:34:00Z" w:initials="MG">
+    <w:p>
+      <w:r>
+        <w:rPr>
+          <w:rStyle w:val="CommentReference"/>
+        </w:rPr>
+        <w:annotationRef/>
+      </w:r>
+      <w:r>
+        <w:rPr>
+          <w:sz w:val="20"/>
+          <w:szCs w:val="20"/>
+        </w:rPr>
+        <w:t>Use this aim in the abstract</w:t>
+      </w:r>
+    </w:p>
+  </w:comment>
+  <w:comment w:id="28" w:author="Martin Gerdin Wärnberg" w:date="2024-01-08T15:36:00Z" w:initials="MG">
+    <w:p>
+      <w:r>
+        <w:rPr>
+          <w:rStyle w:val="CommentReference"/>
+        </w:rPr>
+        <w:annotationRef/>
+      </w:r>
+      <w:r>
+        <w:rPr>
+          <w:sz w:val="20"/>
+          <w:szCs w:val="20"/>
+        </w:rPr>
+        <w:t xml:space="preserve">I think this should go above the table. </w:t>
+      </w:r>
+    </w:p>
+  </w:comment>
+  <w:comment w:id="35" w:author="Martin Gerdin Wärnberg" w:date="2024-01-08T15:41:00Z" w:initials="MG">
+    <w:p>
+      <w:r>
+        <w:rPr>
+          <w:rStyle w:val="CommentReference"/>
+        </w:rPr>
+        <w:annotationRef/>
+      </w:r>
+      <w:r>
+        <w:rPr>
+          <w:sz w:val="20"/>
+          <w:szCs w:val="20"/>
+        </w:rPr>
+        <w:t>Add a sentence to the statistical methods on what these curves show and why they are used.</w:t>
+      </w:r>
+    </w:p>
+  </w:comment>
+  <w:comment w:id="38" w:author="Martin Gerdin Wärnberg" w:date="2024-01-08T15:42:00Z" w:initials="MG">
+    <w:p>
+      <w:r>
+        <w:rPr>
+          <w:rStyle w:val="CommentReference"/>
+        </w:rPr>
+        <w:annotationRef/>
+      </w:r>
+      <w:r>
+        <w:rPr>
+          <w:sz w:val="20"/>
+          <w:szCs w:val="20"/>
+        </w:rPr>
+        <w:t>Use exactly the same aim as in the section Aim</w:t>
+      </w:r>
+    </w:p>
+  </w:comment>
+  <w:comment w:id="44" w:author="Martin Gerdin Wärnberg" w:date="2024-01-08T15:44:00Z" w:initials="MG">
+    <w:p>
+      <w:r>
+        <w:rPr>
+          <w:rStyle w:val="CommentReference"/>
+        </w:rPr>
+        <w:annotationRef/>
+      </w:r>
+      <w:r>
+        <w:rPr>
+          <w:sz w:val="20"/>
+          <w:szCs w:val="20"/>
+        </w:rPr>
+        <w:t>The model performed worst in this cohort, right? Rephrase to clarify that.</w:t>
+      </w:r>
+    </w:p>
+  </w:comment>
+  <w:comment w:id="47" w:author="Martin Gerdin Wärnberg" w:date="2024-01-08T15:44:00Z" w:initials="MG">
+    <w:p>
+      <w:r>
+        <w:rPr>
+          <w:rStyle w:val="CommentReference"/>
+        </w:rPr>
+        <w:annotationRef/>
+      </w:r>
+      <w:r>
+        <w:rPr>
+          <w:sz w:val="20"/>
+          <w:szCs w:val="20"/>
+        </w:rPr>
+        <w:t>This sentence sounds very similar to Jonatan’s paper, I suggest you rephrase.</w:t>
+      </w:r>
+    </w:p>
+  </w:comment>
+</w:comments>
+</file>
+
+<file path=word/commentsExtended.xml><?xml version="1.0" encoding="utf-8"?>
+<w15:commentsEx xmlns:wpc="http://schemas.microsoft.com/office/word/2010/wordprocessingCanvas" xmlns:cx="http://schemas.microsoft.com/office/drawing/2014/chartex" xmlns:cx1="http://schemas.microsoft.com/office/drawing/2015/9/8/chartex" xmlns:cx2="http://schemas.microsoft.com/office/drawing/2015/10/21/chartex" xmlns:cx3="http://schemas.microsoft.com/office/drawing/2016/5/9/chartex" xmlns:cx4="http://schemas.microsoft.com/office/drawing/2016/5/10/chartex" xmlns:cx5="http://schemas.microsoft.com/office/drawing/2016/5/11/chartex" xmlns:cx6="http://schemas.microsoft.com/office/drawing/2016/5/12/chartex" xmlns:cx7="http://schemas.microsoft.com/office/drawing/2016/5/13/chartex" xmlns:cx8="http://schemas.microsoft.com/office/drawing/2016/5/14/chartex" xmlns:mc="http://schemas.openxmlformats.org/markup-compatibility/2006" xmlns:aink="http://schemas.microsoft.com/office/drawing/2016/ink" xmlns:am3d="http://schemas.microsoft.com/office/drawing/2017/model3d" xmlns:o="urn:schemas-microsoft-com:office:office" xmlns:oel="http://schemas.microsoft.com/office/2019/extlst" xmlns:r="http://schemas.openxmlformats.org/officeDocument/2006/relationships" xmlns:m="http://schemas.openxmlformats.org/officeDocument/2006/math" xmlns:v="urn:schemas-microsoft-com:vml" xmlns:wp14="http://schemas.microsoft.com/office/word/2010/wordprocessingDrawing" xmlns:wp="http://schemas.openxmlformats.org/drawingml/2006/wordprocessingDrawing" xmlns:w10="urn:schemas-microsoft-com:office:word" xmlns:w="http://schemas.openxmlformats.org/wordprocessingml/2006/main" xmlns:w14="http://schemas.microsoft.com/office/word/2010/wordml" xmlns:w15="http://schemas.microsoft.com/office/word/2012/wordml" xmlns:w16cex="http://schemas.microsoft.com/office/word/2018/wordml/cex" xmlns:w16cid="http://schemas.microsoft.com/office/word/2016/wordml/cid" xmlns:w16="http://schemas.microsoft.com/office/word/2018/wordml" xmlns:w16sdtdh="http://schemas.microsoft.com/office/word/2020/wordml/sdtdatahash" xmlns:w16se="http://schemas.microsoft.com/office/word/2015/wordml/symex" xmlns:wpg="http://schemas.microsoft.com/office/word/2010/wordprocessingGroup" xmlns:wpi="http://schemas.microsoft.com/office/word/2010/wordprocessingInk" xmlns:wne="http://schemas.microsoft.com/office/word/2006/wordml" xmlns:wps="http://schemas.microsoft.com/office/word/2010/wordprocessingShape" mc:Ignorable="w14 w15 w16se w16cid w16 w16cex w16sdtdh wp14">
+  <w15:commentEx w15:paraId="07F7AD7D" w15:done="0"/>
+  <w15:commentEx w15:paraId="037A3698" w15:done="0"/>
+  <w15:commentEx w15:paraId="77E3B99A" w15:done="0"/>
+  <w15:commentEx w15:paraId="4022B3EA" w15:done="0"/>
+  <w15:commentEx w15:paraId="649D525A" w15:done="0"/>
+  <w15:commentEx w15:paraId="6968FB36" w15:done="0"/>
+  <w15:commentEx w15:paraId="0C6166E8" w15:done="0"/>
+  <w15:commentEx w15:paraId="6DEDEF69" w15:done="0"/>
+  <w15:commentEx w15:paraId="609FA9CD" w15:done="0"/>
+</w15:commentsEx>
+</file>
+
+<file path=word/commentsExtensible.xml><?xml version="1.0" encoding="utf-8"?>
+<w16cex:commentsExtensible xmlns:wpc="http://schemas.microsoft.com/office/word/2010/wordprocessingCanvas" xmlns:cx="http://schemas.microsoft.com/office/drawing/2014/chartex" xmlns:cx1="http://schemas.microsoft.com/office/drawing/2015/9/8/chartex" xmlns:cx2="http://schemas.microsoft.com/office/drawing/2015/10/21/chartex" xmlns:cx3="http://schemas.microsoft.com/office/drawing/2016/5/9/chartex" xmlns:cx4="http://schemas.microsoft.com/office/drawing/2016/5/10/chartex" xmlns:cx5="http://schemas.microsoft.com/office/drawing/2016/5/11/chartex" xmlns:cx6="http://schemas.microsoft.com/office/drawing/2016/5/12/chartex" xmlns:cx7="http://schemas.microsoft.com/office/drawing/2016/5/13/chartex" xmlns:cx8="http://schemas.microsoft.com/office/drawing/2016/5/14/chartex" xmlns:mc="http://schemas.openxmlformats.org/markup-compatibility/2006" xmlns:aink="http://schemas.microsoft.com/office/drawing/2016/ink" xmlns:am3d="http://schemas.microsoft.com/office/drawing/2017/model3d" xmlns:o="urn:schemas-microsoft-com:office:office" xmlns:oel="http://schemas.microsoft.com/office/2019/extlst" xmlns:r="http://schemas.openxmlformats.org/officeDocument/2006/relationships" xmlns:m="http://schemas.openxmlformats.org/officeDocument/2006/math" xmlns:v="urn:schemas-microsoft-com:vml" xmlns:wp14="http://schemas.microsoft.com/office/word/2010/wordprocessingDrawing" xmlns:wp="http://schemas.openxmlformats.org/drawingml/2006/wordprocessingDrawing" xmlns:w10="urn:schemas-microsoft-com:office:word" xmlns:w="http://schemas.openxmlformats.org/wordprocessingml/2006/main" xmlns:w14="http://schemas.microsoft.com/office/word/2010/wordml" xmlns:w15="http://schemas.microsoft.com/office/word/2012/wordml" xmlns:w16cex="http://schemas.microsoft.com/office/word/2018/wordml/cex" xmlns:w16cid="http://schemas.microsoft.com/office/word/2016/wordml/cid" xmlns:w16="http://schemas.microsoft.com/office/word/2018/wordml" xmlns:w16sdtdh="http://schemas.microsoft.com/office/word/2020/wordml/sdtdatahash" xmlns:w16se="http://schemas.microsoft.com/office/word/2015/wordml/symex" xmlns:wpg="http://schemas.microsoft.com/office/word/2010/wordprocessingGroup" xmlns:wpi="http://schemas.microsoft.com/office/word/2010/wordprocessingInk" xmlns:wne="http://schemas.microsoft.com/office/word/2006/wordml" xmlns:wps="http://schemas.microsoft.com/office/word/2010/wordprocessingShape" mc:Ignorable="w14 w15 w16se w16cid w16 w16cex w16sdtdh wp14">
+  <w16cex:commentExtensible w16cex:durableId="39235EFD" w16cex:dateUtc="2024-01-08T13:34:00Z"/>
+  <w16cex:commentExtensible w16cex:durableId="25EDF17A" w16cex:dateUtc="2024-01-08T13:48:00Z"/>
+  <w16cex:commentExtensible w16cex:durableId="57B39A07" w16cex:dateUtc="2024-01-08T13:47:00Z"/>
+  <w16cex:commentExtensible w16cex:durableId="60A3CC7A" w16cex:dateUtc="2024-01-08T14:34:00Z"/>
+  <w16cex:commentExtensible w16cex:durableId="7CDE17BE" w16cex:dateUtc="2024-01-08T14:36:00Z"/>
+  <w16cex:commentExtensible w16cex:durableId="46DC8C37" w16cex:dateUtc="2024-01-08T14:41:00Z"/>
+  <w16cex:commentExtensible w16cex:durableId="37F7878A" w16cex:dateUtc="2024-01-08T14:42:00Z"/>
+  <w16cex:commentExtensible w16cex:durableId="588D3FC0" w16cex:dateUtc="2024-01-08T14:44:00Z"/>
+  <w16cex:commentExtensible w16cex:durableId="3719D6D1" w16cex:dateUtc="2024-01-08T14:44:00Z"/>
+</w16cex:commentsExtensible>
+</file>
+
+<file path=word/commentsIds.xml><?xml version="1.0" encoding="utf-8"?>
+<w16cid:commentsIds xmlns:wpc="http://schemas.microsoft.com/office/word/2010/wordprocessingCanvas" xmlns:cx="http://schemas.microsoft.com/office/drawing/2014/chartex" xmlns:cx1="http://schemas.microsoft.com/office/drawing/2015/9/8/chartex" xmlns:cx2="http://schemas.microsoft.com/office/drawing/2015/10/21/chartex" xmlns:cx3="http://schemas.microsoft.com/office/drawing/2016/5/9/chartex" xmlns:cx4="http://schemas.microsoft.com/office/drawing/2016/5/10/chartex" xmlns:cx5="http://schemas.microsoft.com/office/drawing/2016/5/11/chartex" xmlns:cx6="http://schemas.microsoft.com/office/drawing/2016/5/12/chartex" xmlns:cx7="http://schemas.microsoft.com/office/drawing/2016/5/13/chartex" xmlns:cx8="http://schemas.microsoft.com/office/drawing/2016/5/14/chartex" xmlns:mc="http://schemas.openxmlformats.org/markup-compatibility/2006" xmlns:aink="http://schemas.microsoft.com/office/drawing/2016/ink" xmlns:am3d="http://schemas.microsoft.com/office/drawing/2017/model3d" xmlns:o="urn:schemas-microsoft-com:office:office" xmlns:oel="http://schemas.microsoft.com/office/2019/extlst" xmlns:r="http://schemas.openxmlformats.org/officeDocument/2006/relationships" xmlns:m="http://schemas.openxmlformats.org/officeDocument/2006/math" xmlns:v="urn:schemas-microsoft-com:vml" xmlns:wp14="http://schemas.microsoft.com/office/word/2010/wordprocessingDrawing" xmlns:wp="http://schemas.openxmlformats.org/drawingml/2006/wordprocessingDrawing" xmlns:w10="urn:schemas-microsoft-com:office:word" xmlns:w="http://schemas.openxmlformats.org/wordprocessingml/2006/main" xmlns:w14="http://schemas.microsoft.com/office/word/2010/wordml" xmlns:w15="http://schemas.microsoft.com/office/word/2012/wordml" xmlns:w16cex="http://schemas.microsoft.com/office/word/2018/wordml/cex" xmlns:w16cid="http://schemas.microsoft.com/office/word/2016/wordml/cid" xmlns:w16="http://schemas.microsoft.com/office/word/2018/wordml" xmlns:w16sdtdh="http://schemas.microsoft.com/office/word/2020/wordml/sdtdatahash" xmlns:w16se="http://schemas.microsoft.com/office/word/2015/wordml/symex" xmlns:wpg="http://schemas.microsoft.com/office/word/2010/wordprocessingGroup" xmlns:wpi="http://schemas.microsoft.com/office/word/2010/wordprocessingInk" xmlns:wne="http://schemas.microsoft.com/office/word/2006/wordml" xmlns:wps="http://schemas.microsoft.com/office/word/2010/wordprocessingShape" mc:Ignorable="w14 w15 w16se w16cid w16 w16cex w16sdtdh wp14">
+  <w16cid:commentId w16cid:paraId="07F7AD7D" w16cid:durableId="39235EFD"/>
+  <w16cid:commentId w16cid:paraId="037A3698" w16cid:durableId="25EDF17A"/>
+  <w16cid:commentId w16cid:paraId="77E3B99A" w16cid:durableId="57B39A07"/>
+  <w16cid:commentId w16cid:paraId="4022B3EA" w16cid:durableId="60A3CC7A"/>
+  <w16cid:commentId w16cid:paraId="649D525A" w16cid:durableId="7CDE17BE"/>
+  <w16cid:commentId w16cid:paraId="6968FB36" w16cid:durableId="46DC8C37"/>
+  <w16cid:commentId w16cid:paraId="0C6166E8" w16cid:durableId="37F7878A"/>
+  <w16cid:commentId w16cid:paraId="6DEDEF69" w16cid:durableId="588D3FC0"/>
+  <w16cid:commentId w16cid:paraId="609FA9CD" w16cid:durableId="3719D6D1"/>
+</w16cid:commentsIds>
 </file>
 
 <file path=word/endnotes.xml><?xml version="1.0" encoding="utf-8"?>
@@ -15216,6 +15748,14 @@
     </w:lvlOverride>
   </w:num>
 </w:numbering>
+</file>
+
+<file path=word/people.xml><?xml version="1.0" encoding="utf-8"?>
+<w15:people xmlns:wpc="http://schemas.microsoft.com/office/word/2010/wordprocessingCanvas" xmlns:cx="http://schemas.microsoft.com/office/drawing/2014/chartex" xmlns:cx1="http://schemas.microsoft.com/office/drawing/2015/9/8/chartex" xmlns:cx2="http://schemas.microsoft.com/office/drawing/2015/10/21/chartex" xmlns:cx3="http://schemas.microsoft.com/office/drawing/2016/5/9/chartex" xmlns:cx4="http://schemas.microsoft.com/office/drawing/2016/5/10/chartex" xmlns:cx5="http://schemas.microsoft.com/office/drawing/2016/5/11/chartex" xmlns:cx6="http://schemas.microsoft.com/office/drawing/2016/5/12/chartex" xmlns:cx7="http://schemas.microsoft.com/office/drawing/2016/5/13/chartex" xmlns:cx8="http://schemas.microsoft.com/office/drawing/2016/5/14/chartex" xmlns:mc="http://schemas.openxmlformats.org/markup-compatibility/2006" xmlns:aink="http://schemas.microsoft.com/office/drawing/2016/ink" xmlns:am3d="http://schemas.microsoft.com/office/drawing/2017/model3d" xmlns:o="urn:schemas-microsoft-com:office:office" xmlns:oel="http://schemas.microsoft.com/office/2019/extlst" xmlns:r="http://schemas.openxmlformats.org/officeDocument/2006/relationships" xmlns:m="http://schemas.openxmlformats.org/officeDocument/2006/math" xmlns:v="urn:schemas-microsoft-com:vml" xmlns:wp14="http://schemas.microsoft.com/office/word/2010/wordprocessingDrawing" xmlns:wp="http://schemas.openxmlformats.org/drawingml/2006/wordprocessingDrawing" xmlns:w10="urn:schemas-microsoft-com:office:word" xmlns:w="http://schemas.openxmlformats.org/wordprocessingml/2006/main" xmlns:w14="http://schemas.microsoft.com/office/word/2010/wordml" xmlns:w15="http://schemas.microsoft.com/office/word/2012/wordml" xmlns:w16cex="http://schemas.microsoft.com/office/word/2018/wordml/cex" xmlns:w16cid="http://schemas.microsoft.com/office/word/2016/wordml/cid" xmlns:w16="http://schemas.microsoft.com/office/word/2018/wordml" xmlns:w16sdtdh="http://schemas.microsoft.com/office/word/2020/wordml/sdtdatahash" xmlns:w16se="http://schemas.microsoft.com/office/word/2015/wordml/symex" xmlns:wpg="http://schemas.microsoft.com/office/word/2010/wordprocessingGroup" xmlns:wpi="http://schemas.microsoft.com/office/word/2010/wordprocessingInk" xmlns:wne="http://schemas.microsoft.com/office/word/2006/wordml" xmlns:wps="http://schemas.microsoft.com/office/word/2010/wordprocessingShape" mc:Ignorable="w14 w15 w16se w16cid w16 w16cex w16sdtdh wp14">
+  <w15:person w15:author="Martin Gerdin Wärnberg">
+    <w15:presenceInfo w15:providerId="AD" w15:userId="S::martin.gerdin@ki.se::77153f61-4c5f-462a-acd4-483a5c64ba16"/>
+  </w15:person>
+</w15:people>
 </file>
 
 <file path=word/styles.xml><?xml version="1.0" encoding="utf-8"?>
@@ -16165,6 +16705,19 @@
       <w:u w:val="single"/>
     </w:rPr>
   </w:style>
+  <w:style w:type="paragraph" w:styleId="Revision">
+    <w:name w:val="Revision"/>
+    <w:hidden/>
+    <w:uiPriority w:val="99"/>
+    <w:semiHidden/>
+    <w:rsid w:val="0022403E"/>
+    <w:pPr>
+      <w:spacing w:after="0" w:line="240" w:lineRule="auto"/>
+    </w:pPr>
+    <w:rPr>
+      <w:lang w:val="sv-SE"/>
+    </w:rPr>
+  </w:style>
 </w:styles>
 </file>
 

</xml_diff>